<commit_message>
ML/AI data ready for training
</commit_message>
<xml_diff>
--- a/docs/AI_ML.docx
+++ b/docs/AI_ML.docx
@@ -83,7 +83,23 @@
           <w:b/>
           <w:bCs/>
         </w:rPr>
-        <w:t>rank stocks by probability of favorable moves</w:t>
+        <w:t xml:space="preserve">rank stocks by probability of </w:t>
+      </w:r>
+      <w:proofErr w:type="spellStart"/>
+      <w:r>
+        <w:rPr>
+          <w:b/>
+          <w:bCs/>
+        </w:rPr>
+        <w:t>favorable</w:t>
+      </w:r>
+      <w:proofErr w:type="spellEnd"/>
+      <w:r>
+        <w:rPr>
+          <w:b/>
+          <w:bCs/>
+        </w:rPr>
+        <w:t xml:space="preserve"> moves</w:t>
       </w:r>
     </w:p>
     <w:p>
@@ -120,7 +136,7 @@
     <w:p>
       <w:r>
         <w:pict w14:anchorId="73DCE3AF">
-          <v:rect id="_x0000_i1085" style="width:0;height:1.5pt" o:hralign="center" o:hrstd="t" o:hr="t" fillcolor="#a0a0a0" stroked="f"/>
+          <v:rect id="_x0000_i1025" style="width:0;height:1.5pt" o:hralign="center" o:hrstd="t" o:hr="t" fillcolor="#a0a0a0" stroked="f"/>
         </w:pict>
       </w:r>
     </w:p>
@@ -177,8 +193,13 @@
         </w:numPr>
       </w:pPr>
       <w:r>
-        <w:t>Download historical OHLCV data for each stock + NIFTY + BANKNIFTY using yfinance</w:t>
-      </w:r>
+        <w:t xml:space="preserve">Download historical OHLCV data for each stock + NIFTY + BANKNIFTY using </w:t>
+      </w:r>
+      <w:proofErr w:type="spellStart"/>
+      <w:r>
+        <w:t>yfinance</w:t>
+      </w:r>
+      <w:proofErr w:type="spellEnd"/>
     </w:p>
     <w:p>
       <w:pPr>
@@ -303,7 +324,7 @@
     <w:p>
       <w:r>
         <w:pict w14:anchorId="7C17B2DF">
-          <v:rect id="_x0000_i1086" style="width:0;height:1.5pt" o:hralign="center" o:hrstd="t" o:hr="t" fillcolor="#a0a0a0" stroked="f"/>
+          <v:rect id="_x0000_i1026" style="width:0;height:1.5pt" o:hralign="center" o:hrstd="t" o:hr="t" fillcolor="#a0a0a0" stroked="f"/>
         </w:pict>
       </w:r>
     </w:p>
@@ -340,8 +361,45 @@
           <w:numId w:val="3"/>
         </w:numPr>
       </w:pPr>
-      <w:r>
-        <w:t>df['future_return'] = df['Close'].shift(-5)/df['Close'] - 1</w:t>
+      <w:proofErr w:type="spellStart"/>
+      <w:r>
+        <w:t>df</w:t>
+      </w:r>
+      <w:proofErr w:type="spellEnd"/>
+      <w:r>
+        <w:t>['</w:t>
+      </w:r>
+      <w:proofErr w:type="spellStart"/>
+      <w:r>
+        <w:t>future_return</w:t>
+      </w:r>
+      <w:proofErr w:type="spellEnd"/>
+      <w:r>
+        <w:t xml:space="preserve">'] = </w:t>
+      </w:r>
+      <w:proofErr w:type="spellStart"/>
+      <w:r>
+        <w:t>df</w:t>
+      </w:r>
+      <w:proofErr w:type="spellEnd"/>
+      <w:r>
+        <w:t>['Close'</w:t>
+      </w:r>
+      <w:proofErr w:type="gramStart"/>
+      <w:r>
+        <w:t>].shift</w:t>
+      </w:r>
+      <w:proofErr w:type="gramEnd"/>
+      <w:r>
+        <w:t>(-5)/</w:t>
+      </w:r>
+      <w:proofErr w:type="spellStart"/>
+      <w:r>
+        <w:t>df</w:t>
+      </w:r>
+      <w:proofErr w:type="spellEnd"/>
+      <w:r>
+        <w:t>['Close'] - 1</w:t>
       </w:r>
     </w:p>
     <w:p>
@@ -351,8 +409,50 @@
           <w:numId w:val="3"/>
         </w:numPr>
       </w:pPr>
-      <w:r>
-        <w:t>df['target'] = (df['future_return'] &gt; 0.02).astype(int)  # 1 = bullish move</w:t>
+      <w:proofErr w:type="spellStart"/>
+      <w:r>
+        <w:t>df</w:t>
+      </w:r>
+      <w:proofErr w:type="spellEnd"/>
+      <w:r>
+        <w:t>['target'] = (</w:t>
+      </w:r>
+      <w:proofErr w:type="spellStart"/>
+      <w:r>
+        <w:t>df</w:t>
+      </w:r>
+      <w:proofErr w:type="spellEnd"/>
+      <w:r>
+        <w:t>['</w:t>
+      </w:r>
+      <w:proofErr w:type="spellStart"/>
+      <w:r>
+        <w:t>future_return</w:t>
+      </w:r>
+      <w:proofErr w:type="spellEnd"/>
+      <w:r>
+        <w:t>'] &gt; 0.02</w:t>
+      </w:r>
+      <w:proofErr w:type="gramStart"/>
+      <w:r>
+        <w:t>).</w:t>
+      </w:r>
+      <w:proofErr w:type="spellStart"/>
+      <w:r>
+        <w:t>astype</w:t>
+      </w:r>
+      <w:proofErr w:type="spellEnd"/>
+      <w:proofErr w:type="gramEnd"/>
+      <w:r>
+        <w:t>(</w:t>
+      </w:r>
+      <w:proofErr w:type="gramStart"/>
+      <w:r>
+        <w:t>int)  #</w:t>
+      </w:r>
+      <w:proofErr w:type="gramEnd"/>
+      <w:r>
+        <w:t xml:space="preserve"> 1 = bullish move</w:t>
       </w:r>
     </w:p>
     <w:p>
@@ -380,7 +480,7 @@
     <w:p>
       <w:r>
         <w:pict w14:anchorId="3436106B">
-          <v:rect id="_x0000_i1087" style="width:0;height:1.5pt" o:hralign="center" o:hrstd="t" o:hr="t" fillcolor="#a0a0a0" stroked="f"/>
+          <v:rect id="_x0000_i1027" style="width:0;height:1.5pt" o:hralign="center" o:hrstd="t" o:hr="t" fillcolor="#a0a0a0" stroked="f"/>
         </w:pict>
       </w:r>
     </w:p>
@@ -483,7 +583,7 @@
     <w:p>
       <w:r>
         <w:pict w14:anchorId="1920B902">
-          <v:rect id="_x0000_i1088" style="width:0;height:1.5pt" o:hralign="center" o:hrstd="t" o:hr="t" fillcolor="#a0a0a0" stroked="f"/>
+          <v:rect id="_x0000_i1028" style="width:0;height:1.5pt" o:hralign="center" o:hrstd="t" o:hr="t" fillcolor="#a0a0a0" stroked="f"/>
         </w:pict>
       </w:r>
     </w:p>
@@ -499,7 +599,23 @@
           <w:b/>
           <w:bCs/>
         </w:rPr>
-        <w:t>Step 4: Modeling Approach</w:t>
+        <w:t xml:space="preserve">Step 4: </w:t>
+      </w:r>
+      <w:proofErr w:type="spellStart"/>
+      <w:r>
+        <w:rPr>
+          <w:b/>
+          <w:bCs/>
+        </w:rPr>
+        <w:t>Modeling</w:t>
+      </w:r>
+      <w:proofErr w:type="spellEnd"/>
+      <w:r>
+        <w:rPr>
+          <w:b/>
+          <w:bCs/>
+        </w:rPr>
+        <w:t xml:space="preserve"> Approach</w:t>
       </w:r>
     </w:p>
     <w:p>
@@ -644,7 +760,7 @@
     <w:p>
       <w:r>
         <w:pict w14:anchorId="176636EE">
-          <v:rect id="_x0000_i1089" style="width:0;height:1.5pt" o:hralign="center" o:hrstd="t" o:hr="t" fillcolor="#a0a0a0" stroked="f"/>
+          <v:rect id="_x0000_i1029" style="width:0;height:1.5pt" o:hralign="center" o:hrstd="t" o:hr="t" fillcolor="#a0a0a0" stroked="f"/>
         </w:pict>
       </w:r>
     </w:p>
@@ -670,13 +786,31 @@
           <w:numId w:val="7"/>
         </w:numPr>
       </w:pPr>
-      <w:r>
-        <w:rPr>
-          <w:b/>
-          <w:bCs/>
-        </w:rPr>
-        <w:t>XGBoost / LightGBM</w:t>
-      </w:r>
+      <w:proofErr w:type="spellStart"/>
+      <w:r>
+        <w:rPr>
+          <w:b/>
+          <w:bCs/>
+        </w:rPr>
+        <w:t>XGBoost</w:t>
+      </w:r>
+      <w:proofErr w:type="spellEnd"/>
+      <w:r>
+        <w:rPr>
+          <w:b/>
+          <w:bCs/>
+        </w:rPr>
+        <w:t xml:space="preserve"> / </w:t>
+      </w:r>
+      <w:proofErr w:type="spellStart"/>
+      <w:r>
+        <w:rPr>
+          <w:b/>
+          <w:bCs/>
+        </w:rPr>
+        <w:t>LightGBM</w:t>
+      </w:r>
+      <w:proofErr w:type="spellEnd"/>
       <w:r>
         <w:t xml:space="preserve"> — best for tabular, noisy financial data</w:t>
       </w:r>
@@ -688,6 +822,7 @@
           <w:numId w:val="7"/>
         </w:numPr>
       </w:pPr>
+      <w:proofErr w:type="spellStart"/>
       <w:r>
         <w:rPr>
           <w:b/>
@@ -695,6 +830,7 @@
         </w:rPr>
         <w:t>RandomForest</w:t>
       </w:r>
+      <w:proofErr w:type="spellEnd"/>
       <w:r>
         <w:t xml:space="preserve"> — simpler, interpretable alternative</w:t>
       </w:r>
@@ -714,13 +850,21 @@
         <w:t>Optional</w:t>
       </w:r>
       <w:r>
-        <w:t>: LSTM / Transformer for sequence modeling if using multi-day patterns</w:t>
+        <w:t xml:space="preserve">: LSTM / Transformer for sequence </w:t>
+      </w:r>
+      <w:proofErr w:type="spellStart"/>
+      <w:r>
+        <w:t>modeling</w:t>
+      </w:r>
+      <w:proofErr w:type="spellEnd"/>
+      <w:r>
+        <w:t xml:space="preserve"> if using multi-day patterns</w:t>
       </w:r>
     </w:p>
     <w:p>
       <w:r>
         <w:pict w14:anchorId="4755FA96">
-          <v:rect id="_x0000_i1090" style="width:0;height:1.5pt" o:hralign="center" o:hrstd="t" o:hr="t" fillcolor="#a0a0a0" stroked="f"/>
+          <v:rect id="_x0000_i1030" style="width:0;height:1.5pt" o:hralign="center" o:hrstd="t" o:hr="t" fillcolor="#a0a0a0" stroked="f"/>
         </w:pict>
       </w:r>
     </w:p>
@@ -803,7 +947,7 @@
     <w:p>
       <w:r>
         <w:pict w14:anchorId="487B3A30">
-          <v:rect id="_x0000_i1091" style="width:0;height:1.5pt" o:hralign="center" o:hrstd="t" o:hr="t" fillcolor="#a0a0a0" stroked="f"/>
+          <v:rect id="_x0000_i1031" style="width:0;height:1.5pt" o:hralign="center" o:hrstd="t" o:hr="t" fillcolor="#a0a0a0" stroked="f"/>
         </w:pict>
       </w:r>
     </w:p>
@@ -913,7 +1057,7 @@
     <w:p>
       <w:r>
         <w:pict w14:anchorId="3A741A48">
-          <v:rect id="_x0000_i1092" style="width:0;height:1.5pt" o:hralign="center" o:hrstd="t" o:hr="t" fillcolor="#a0a0a0" stroked="f"/>
+          <v:rect id="_x0000_i1032" style="width:0;height:1.5pt" o:hralign="center" o:hrstd="t" o:hr="t" fillcolor="#a0a0a0" stroked="f"/>
         </w:pict>
       </w:r>
     </w:p>
@@ -1068,7 +1212,7 @@
     <w:p>
       <w:r>
         <w:pict w14:anchorId="132103A4">
-          <v:rect id="_x0000_i1093" style="width:0;height:1.5pt" o:hralign="center" o:hrstd="t" o:hr="t" fillcolor="#a0a0a0" stroked="f"/>
+          <v:rect id="_x0000_i1033" style="width:0;height:1.5pt" o:hralign="center" o:hrstd="t" o:hr="t" fillcolor="#a0a0a0" stroked="f"/>
         </w:pict>
       </w:r>
     </w:p>
@@ -1186,7 +1330,15 @@
         <w:t>Train stock model</w:t>
       </w:r>
       <w:r>
-        <w:t xml:space="preserve"> (XGBoost recommended)</w:t>
+        <w:t xml:space="preserve"> (</w:t>
+      </w:r>
+      <w:proofErr w:type="spellStart"/>
+      <w:r>
+        <w:t>XGBoost</w:t>
+      </w:r>
+      <w:proofErr w:type="spellEnd"/>
+      <w:r>
+        <w:t xml:space="preserve"> recommended)</w:t>
       </w:r>
     </w:p>
     <w:p>
@@ -1246,7 +1398,7 @@
     <w:p>
       <w:r>
         <w:pict w14:anchorId="749568FE">
-          <v:rect id="_x0000_i1094" style="width:0;height:1.5pt" o:hralign="center" o:hrstd="t" o:hr="t" fillcolor="#a0a0a0" stroked="f"/>
+          <v:rect id="_x0000_i1034" style="width:0;height:1.5pt" o:hralign="center" o:hrstd="t" o:hr="t" fillcolor="#a0a0a0" stroked="f"/>
         </w:pict>
       </w:r>
     </w:p>
@@ -1526,7 +1678,7 @@
     <w:p>
       <w:r>
         <w:pict w14:anchorId="71CA2CD6">
-          <v:rect id="_x0000_i1135" style="width:0;height:1.5pt" o:hralign="center" o:hrstd="t" o:hr="t" fillcolor="#a0a0a0" stroked="f"/>
+          <v:rect id="_x0000_i1035" style="width:0;height:1.5pt" o:hralign="center" o:hrstd="t" o:hr="t" fillcolor="#a0a0a0" stroked="f"/>
         </w:pict>
       </w:r>
     </w:p>
@@ -1644,7 +1796,7 @@
     <w:p>
       <w:r>
         <w:pict w14:anchorId="7426FA76">
-          <v:rect id="_x0000_i1136" style="width:0;height:1.5pt" o:hralign="center" o:hrstd="t" o:hr="t" fillcolor="#a0a0a0" stroked="f"/>
+          <v:rect id="_x0000_i1036" style="width:0;height:1.5pt" o:hralign="center" o:hrstd="t" o:hr="t" fillcolor="#a0a0a0" stroked="f"/>
         </w:pict>
       </w:r>
     </w:p>
@@ -1694,8 +1846,31 @@
       </w:r>
     </w:p>
     <w:p>
-      <w:r>
-        <w:t>general_model.fit(X_all_stocks, y_all_stocks)</w:t>
+      <w:proofErr w:type="spellStart"/>
+      <w:proofErr w:type="gramStart"/>
+      <w:r>
+        <w:t>general_model.fit</w:t>
+      </w:r>
+      <w:proofErr w:type="spellEnd"/>
+      <w:r>
+        <w:t>(</w:t>
+      </w:r>
+      <w:proofErr w:type="spellStart"/>
+      <w:proofErr w:type="gramEnd"/>
+      <w:r>
+        <w:t>X_all_stocks</w:t>
+      </w:r>
+      <w:proofErr w:type="spellEnd"/>
+      <w:r>
+        <w:t xml:space="preserve">, </w:t>
+      </w:r>
+      <w:proofErr w:type="spellStart"/>
+      <w:r>
+        <w:t>y_all_stocks</w:t>
+      </w:r>
+      <w:proofErr w:type="spellEnd"/>
+      <w:r>
+        <w:t>)</w:t>
       </w:r>
     </w:p>
     <w:p>
@@ -1714,18 +1889,109 @@
       </w:r>
     </w:p>
     <w:p>
-      <w:r>
-        <w:t>X_stock, y_stock = get_stock_data('RELIANCE.NS')</w:t>
-      </w:r>
-    </w:p>
-    <w:p>
-      <w:r>
-        <w:t>stock_model = copy.deepcopy(general_model)  # start from general model</w:t>
-      </w:r>
-    </w:p>
-    <w:p>
-      <w:r>
-        <w:t>stock_model.fit(X_stock, y_stock)          # fine-tune on stock</w:t>
+      <w:proofErr w:type="spellStart"/>
+      <w:r>
+        <w:t>X_stock</w:t>
+      </w:r>
+      <w:proofErr w:type="spellEnd"/>
+      <w:r>
+        <w:t xml:space="preserve">, </w:t>
+      </w:r>
+      <w:proofErr w:type="spellStart"/>
+      <w:r>
+        <w:t>y_stock</w:t>
+      </w:r>
+      <w:proofErr w:type="spellEnd"/>
+      <w:r>
+        <w:t xml:space="preserve"> = </w:t>
+      </w:r>
+      <w:proofErr w:type="spellStart"/>
+      <w:r>
+        <w:t>get_stock_</w:t>
+      </w:r>
+      <w:proofErr w:type="gramStart"/>
+      <w:r>
+        <w:t>data</w:t>
+      </w:r>
+      <w:proofErr w:type="spellEnd"/>
+      <w:r>
+        <w:t>(</w:t>
+      </w:r>
+      <w:proofErr w:type="gramEnd"/>
+      <w:r>
+        <w:t>'RELIANCE.NS')</w:t>
+      </w:r>
+    </w:p>
+    <w:p>
+      <w:proofErr w:type="spellStart"/>
+      <w:r>
+        <w:t>stock_model</w:t>
+      </w:r>
+      <w:proofErr w:type="spellEnd"/>
+      <w:r>
+        <w:t xml:space="preserve"> = </w:t>
+      </w:r>
+      <w:proofErr w:type="spellStart"/>
+      <w:proofErr w:type="gramStart"/>
+      <w:r>
+        <w:t>copy.deepcopy</w:t>
+      </w:r>
+      <w:proofErr w:type="spellEnd"/>
+      <w:proofErr w:type="gramEnd"/>
+      <w:r>
+        <w:t>(</w:t>
+      </w:r>
+      <w:proofErr w:type="spellStart"/>
+      <w:r>
+        <w:t>general_</w:t>
+      </w:r>
+      <w:proofErr w:type="gramStart"/>
+      <w:r>
+        <w:t>model</w:t>
+      </w:r>
+      <w:proofErr w:type="spellEnd"/>
+      <w:r>
+        <w:t>)  #</w:t>
+      </w:r>
+      <w:proofErr w:type="gramEnd"/>
+      <w:r>
+        <w:t xml:space="preserve"> start from general model</w:t>
+      </w:r>
+    </w:p>
+    <w:p>
+      <w:proofErr w:type="spellStart"/>
+      <w:proofErr w:type="gramStart"/>
+      <w:r>
+        <w:t>stock_model.fit</w:t>
+      </w:r>
+      <w:proofErr w:type="spellEnd"/>
+      <w:r>
+        <w:t>(</w:t>
+      </w:r>
+      <w:proofErr w:type="spellStart"/>
+      <w:proofErr w:type="gramEnd"/>
+      <w:r>
+        <w:t>X_stock</w:t>
+      </w:r>
+      <w:proofErr w:type="spellEnd"/>
+      <w:r>
+        <w:t xml:space="preserve">, </w:t>
+      </w:r>
+      <w:proofErr w:type="spellStart"/>
+      <w:r>
+        <w:t>y_</w:t>
+      </w:r>
+      <w:proofErr w:type="gramStart"/>
+      <w:r>
+        <w:t>stock</w:t>
+      </w:r>
+      <w:proofErr w:type="spellEnd"/>
+      <w:r>
+        <w:t xml:space="preserve">)   </w:t>
+      </w:r>
+      <w:proofErr w:type="gramEnd"/>
+      <w:r>
+        <w:t xml:space="preserve">       # fine-tune on stock</w:t>
       </w:r>
     </w:p>
     <w:p>
@@ -1738,6 +2004,7 @@
       <w:r>
         <w:t xml:space="preserve">If using </w:t>
       </w:r>
+      <w:proofErr w:type="spellStart"/>
       <w:r>
         <w:rPr>
           <w:b/>
@@ -1745,6 +2012,7 @@
         </w:rPr>
         <w:t>XGBoost</w:t>
       </w:r>
+      <w:proofErr w:type="spellEnd"/>
       <w:r>
         <w:t>, you can:</w:t>
       </w:r>
@@ -1757,7 +2025,17 @@
         </w:numPr>
       </w:pPr>
       <w:r>
-        <w:t>Continue training with xgb.train on stock-specific data</w:t>
+        <w:t xml:space="preserve">Continue training with </w:t>
+      </w:r>
+      <w:proofErr w:type="spellStart"/>
+      <w:proofErr w:type="gramStart"/>
+      <w:r>
+        <w:t>xgb.train</w:t>
+      </w:r>
+      <w:proofErr w:type="spellEnd"/>
+      <w:proofErr w:type="gramEnd"/>
+      <w:r>
+        <w:t xml:space="preserve"> on stock-specific data</w:t>
       </w:r>
     </w:p>
     <w:p>
@@ -1784,7 +2062,7 @@
     <w:p>
       <w:r>
         <w:pict w14:anchorId="1663704A">
-          <v:rect id="_x0000_i1137" style="width:0;height:1.5pt" o:hralign="center" o:hrstd="t" o:hr="t" fillcolor="#a0a0a0" stroked="f"/>
+          <v:rect id="_x0000_i1037" style="width:0;height:1.5pt" o:hralign="center" o:hrstd="t" o:hr="t" fillcolor="#a0a0a0" stroked="f"/>
         </w:pict>
       </w:r>
     </w:p>
@@ -1852,7 +2130,15 @@
         <w:t>Regular Updates</w:t>
       </w:r>
       <w:r>
-        <w:t>: Fine-tuned models may need periodic retraining if stock behavior changes</w:t>
+        <w:t xml:space="preserve">: Fine-tuned models may need periodic retraining if stock </w:t>
+      </w:r>
+      <w:proofErr w:type="spellStart"/>
+      <w:r>
+        <w:t>behavior</w:t>
+      </w:r>
+      <w:proofErr w:type="spellEnd"/>
+      <w:r>
+        <w:t xml:space="preserve"> changes</w:t>
       </w:r>
     </w:p>
     <w:p>
@@ -1894,7 +2180,7 @@
     <w:p>
       <w:r>
         <w:pict w14:anchorId="7FD77E40">
-          <v:rect id="_x0000_i1138" style="width:0;height:1.5pt" o:hralign="center" o:hrstd="t" o:hr="t" fillcolor="#a0a0a0" stroked="f"/>
+          <v:rect id="_x0000_i1038" style="width:0;height:1.5pt" o:hralign="center" o:hrstd="t" o:hr="t" fillcolor="#a0a0a0" stroked="f"/>
         </w:pict>
       </w:r>
     </w:p>
@@ -1968,7 +2254,23 @@
           <w:b/>
           <w:bCs/>
         </w:rPr>
-        <w:t>Fine-tune for top 5–10 favorite stocks</w:t>
+        <w:t xml:space="preserve">Fine-tune for top 5–10 </w:t>
+      </w:r>
+      <w:proofErr w:type="spellStart"/>
+      <w:r>
+        <w:rPr>
+          <w:b/>
+          <w:bCs/>
+        </w:rPr>
+        <w:t>favorite</w:t>
+      </w:r>
+      <w:proofErr w:type="spellEnd"/>
+      <w:r>
+        <w:rPr>
+          <w:b/>
+          <w:bCs/>
+        </w:rPr>
+        <w:t xml:space="preserve"> stocks</w:t>
       </w:r>
       <w:r>
         <w:t xml:space="preserve"> → higher-confidence signals</w:t>
@@ -2042,7 +2344,7 @@
     <w:p>
       <w:r>
         <w:pict w14:anchorId="0913665F">
-          <v:rect id="_x0000_i1139" style="width:0;height:1.5pt" o:hralign="center" o:hrstd="t" o:hr="t" fillcolor="#a0a0a0" stroked="f"/>
+          <v:rect id="_x0000_i1039" style="width:0;height:1.5pt" o:hralign="center" o:hrstd="t" o:hr="t" fillcolor="#a0a0a0" stroked="f"/>
         </w:pict>
       </w:r>
     </w:p>
@@ -2056,6 +2358,7 @@
       <w:r>
         <w:t xml:space="preserve"> </w:t>
       </w:r>
+      <w:proofErr w:type="gramStart"/>
       <w:r>
         <w:rPr>
           <w:b/>
@@ -2063,6 +2366,7 @@
         </w:rPr>
         <w:t>TL;DR</w:t>
       </w:r>
+      <w:proofErr w:type="gramEnd"/>
     </w:p>
     <w:p>
       <w:pPr>
@@ -2112,8 +2416,13 @@
         </w:numPr>
       </w:pPr>
       <w:r>
-        <w:t>Use hybrid: general model for ranking + fine-tuned for top favorites</w:t>
-      </w:r>
+        <w:t xml:space="preserve">Use hybrid: general model for ranking + fine-tuned for top </w:t>
+      </w:r>
+      <w:proofErr w:type="spellStart"/>
+      <w:r>
+        <w:t>favorites</w:t>
+      </w:r>
+      <w:proofErr w:type="spellEnd"/>
     </w:p>
     <w:p/>
     <w:p/>
@@ -2229,6 +2538,7 @@
             <w:hideMark/>
           </w:tcPr>
           <w:p>
+            <w:proofErr w:type="spellStart"/>
             <w:r>
               <w:rPr>
                 <w:b/>
@@ -2236,6 +2546,7 @@
               </w:rPr>
               <w:t>XGBoost</w:t>
             </w:r>
+            <w:proofErr w:type="spellEnd"/>
           </w:p>
         </w:tc>
         <w:tc>
@@ -2274,6 +2585,7 @@
             <w:hideMark/>
           </w:tcPr>
           <w:p>
+            <w:proofErr w:type="spellStart"/>
             <w:r>
               <w:rPr>
                 <w:b/>
@@ -2281,6 +2593,7 @@
               </w:rPr>
               <w:t>LightGBM</w:t>
             </w:r>
+            <w:proofErr w:type="spellEnd"/>
           </w:p>
         </w:tc>
         <w:tc>
@@ -2354,7 +2667,15 @@
           <w:p>
             <w:r>
               <w:lastRenderedPageBreak/>
-              <w:t>Sequence Modeling (optional)</w:t>
+              <w:t xml:space="preserve">Sequence </w:t>
+            </w:r>
+            <w:proofErr w:type="spellStart"/>
+            <w:r>
+              <w:t>Modeling</w:t>
+            </w:r>
+            <w:proofErr w:type="spellEnd"/>
+            <w:r>
+              <w:t xml:space="preserve"> (optional)</w:t>
             </w:r>
           </w:p>
         </w:tc>
@@ -2406,7 +2727,23 @@
         <w:t>simple, robust, fast</w:t>
       </w:r>
       <w:r>
-        <w:t>: XGBoost/LightGBM + general → stock-specific pipeline</w:t>
+        <w:t xml:space="preserve">: </w:t>
+      </w:r>
+      <w:proofErr w:type="spellStart"/>
+      <w:r>
+        <w:t>XGBoost</w:t>
+      </w:r>
+      <w:proofErr w:type="spellEnd"/>
+      <w:r>
+        <w:t>/</w:t>
+      </w:r>
+      <w:proofErr w:type="spellStart"/>
+      <w:r>
+        <w:t>LightGBM</w:t>
+      </w:r>
+      <w:proofErr w:type="spellEnd"/>
+      <w:r>
+        <w:t xml:space="preserve"> + general → stock-specific pipeline</w:t>
       </w:r>
     </w:p>
     <w:p>
@@ -2464,6 +2801,1219 @@
       </w:r>
     </w:p>
     <w:p/>
+    <w:tbl>
+      <w:tblPr>
+        <w:tblW w:w="0" w:type="auto"/>
+        <w:tblCellSpacing w:w="15" w:type="dxa"/>
+        <w:tblCellMar>
+          <w:top w:w="15" w:type="dxa"/>
+          <w:left w:w="15" w:type="dxa"/>
+          <w:bottom w:w="15" w:type="dxa"/>
+          <w:right w:w="15" w:type="dxa"/>
+        </w:tblCellMar>
+        <w:tblLook w:val="04A0" w:firstRow="1" w:lastRow="0" w:firstColumn="1" w:lastColumn="0" w:noHBand="0" w:noVBand="1"/>
+      </w:tblPr>
+      <w:tblGrid>
+        <w:gridCol w:w="1597"/>
+        <w:gridCol w:w="2824"/>
+        <w:gridCol w:w="898"/>
+        <w:gridCol w:w="3707"/>
+      </w:tblGrid>
+      <w:tr>
+        <w:trPr>
+          <w:tblHeader/>
+          <w:tblCellSpacing w:w="15" w:type="dxa"/>
+        </w:trPr>
+        <w:tc>
+          <w:tcPr>
+            <w:tcW w:w="0" w:type="auto"/>
+            <w:vAlign w:val="center"/>
+            <w:hideMark/>
+          </w:tcPr>
+          <w:p>
+            <w:pPr>
+              <w:rPr>
+                <w:b/>
+                <w:bCs/>
+              </w:rPr>
+            </w:pPr>
+            <w:r>
+              <w:rPr>
+                <w:b/>
+                <w:bCs/>
+              </w:rPr>
+              <w:t>Group</w:t>
+            </w:r>
+          </w:p>
+        </w:tc>
+        <w:tc>
+          <w:tcPr>
+            <w:tcW w:w="0" w:type="auto"/>
+            <w:vAlign w:val="center"/>
+            <w:hideMark/>
+          </w:tcPr>
+          <w:p>
+            <w:pPr>
+              <w:rPr>
+                <w:b/>
+                <w:bCs/>
+              </w:rPr>
+            </w:pPr>
+            <w:r>
+              <w:rPr>
+                <w:b/>
+                <w:bCs/>
+              </w:rPr>
+              <w:t>Columns (examples)</w:t>
+            </w:r>
+          </w:p>
+        </w:tc>
+        <w:tc>
+          <w:tcPr>
+            <w:tcW w:w="0" w:type="auto"/>
+            <w:vAlign w:val="center"/>
+            <w:hideMark/>
+          </w:tcPr>
+          <w:p>
+            <w:pPr>
+              <w:rPr>
+                <w:b/>
+                <w:bCs/>
+              </w:rPr>
+            </w:pPr>
+            <w:r>
+              <w:rPr>
+                <w:b/>
+                <w:bCs/>
+              </w:rPr>
+              <w:t>Keep?</w:t>
+            </w:r>
+          </w:p>
+        </w:tc>
+        <w:tc>
+          <w:tcPr>
+            <w:tcW w:w="0" w:type="auto"/>
+            <w:vAlign w:val="center"/>
+            <w:hideMark/>
+          </w:tcPr>
+          <w:p>
+            <w:pPr>
+              <w:rPr>
+                <w:b/>
+                <w:bCs/>
+              </w:rPr>
+            </w:pPr>
+            <w:r>
+              <w:rPr>
+                <w:b/>
+                <w:bCs/>
+              </w:rPr>
+              <w:t>Normalization / Notes</w:t>
+            </w:r>
+          </w:p>
+        </w:tc>
+      </w:tr>
+      <w:tr>
+        <w:trPr>
+          <w:tblCellSpacing w:w="15" w:type="dxa"/>
+        </w:trPr>
+        <w:tc>
+          <w:tcPr>
+            <w:tcW w:w="0" w:type="auto"/>
+            <w:vAlign w:val="center"/>
+            <w:hideMark/>
+          </w:tcPr>
+          <w:p>
+            <w:r>
+              <w:rPr>
+                <w:b/>
+                <w:bCs/>
+              </w:rPr>
+              <w:t>Price-based (main asset)</w:t>
+            </w:r>
+          </w:p>
+        </w:tc>
+        <w:tc>
+          <w:tcPr>
+            <w:tcW w:w="0" w:type="auto"/>
+            <w:vAlign w:val="center"/>
+            <w:hideMark/>
+          </w:tcPr>
+          <w:p>
+            <w:r>
+              <w:t xml:space="preserve">Close, Open, High, Low, </w:t>
+            </w:r>
+            <w:proofErr w:type="spellStart"/>
+            <w:r>
+              <w:t>Adj</w:t>
+            </w:r>
+            <w:proofErr w:type="spellEnd"/>
+            <w:r>
+              <w:t xml:space="preserve"> Close</w:t>
+            </w:r>
+          </w:p>
+        </w:tc>
+        <w:tc>
+          <w:tcPr>
+            <w:tcW w:w="0" w:type="auto"/>
+            <w:vAlign w:val="center"/>
+            <w:hideMark/>
+          </w:tcPr>
+          <w:p>
+            <w:r>
+              <w:rPr>
+                <w:rFonts w:ascii="Segoe UI Emoji" w:hAnsi="Segoe UI Emoji" w:cs="Segoe UI Emoji"/>
+              </w:rPr>
+              <w:t>✅</w:t>
+            </w:r>
+            <w:r>
+              <w:t xml:space="preserve"> Yes</w:t>
+            </w:r>
+          </w:p>
+        </w:tc>
+        <w:tc>
+          <w:tcPr>
+            <w:tcW w:w="0" w:type="auto"/>
+            <w:vAlign w:val="center"/>
+            <w:hideMark/>
+          </w:tcPr>
+          <w:p>
+            <w:r>
+              <w:t>Normalize or use returns (better).</w:t>
+            </w:r>
+          </w:p>
+        </w:tc>
+      </w:tr>
+      <w:tr>
+        <w:trPr>
+          <w:tblCellSpacing w:w="15" w:type="dxa"/>
+        </w:trPr>
+        <w:tc>
+          <w:tcPr>
+            <w:tcW w:w="0" w:type="auto"/>
+            <w:vAlign w:val="center"/>
+            <w:hideMark/>
+          </w:tcPr>
+          <w:p>
+            <w:r>
+              <w:rPr>
+                <w:b/>
+                <w:bCs/>
+              </w:rPr>
+              <w:t>Returns / Ranges</w:t>
+            </w:r>
+          </w:p>
+        </w:tc>
+        <w:tc>
+          <w:tcPr>
+            <w:tcW w:w="0" w:type="auto"/>
+            <w:vAlign w:val="center"/>
+            <w:hideMark/>
+          </w:tcPr>
+          <w:p>
+            <w:proofErr w:type="spellStart"/>
+            <w:r>
+              <w:t>future_return</w:t>
+            </w:r>
+            <w:proofErr w:type="spellEnd"/>
+            <w:r>
+              <w:t xml:space="preserve">, </w:t>
+            </w:r>
+            <w:proofErr w:type="spellStart"/>
+            <w:r>
+              <w:t>Range_pct</w:t>
+            </w:r>
+            <w:proofErr w:type="spellEnd"/>
+          </w:p>
+        </w:tc>
+        <w:tc>
+          <w:tcPr>
+            <w:tcW w:w="0" w:type="auto"/>
+            <w:vAlign w:val="center"/>
+            <w:hideMark/>
+          </w:tcPr>
+          <w:p>
+            <w:r>
+              <w:rPr>
+                <w:rFonts w:ascii="Segoe UI Emoji" w:hAnsi="Segoe UI Emoji" w:cs="Segoe UI Emoji"/>
+              </w:rPr>
+              <w:t>✅</w:t>
+            </w:r>
+            <w:r>
+              <w:t xml:space="preserve"> Yes</w:t>
+            </w:r>
+          </w:p>
+        </w:tc>
+        <w:tc>
+          <w:tcPr>
+            <w:tcW w:w="0" w:type="auto"/>
+            <w:vAlign w:val="center"/>
+            <w:hideMark/>
+          </w:tcPr>
+          <w:p>
+            <w:r>
+              <w:t>Already scaled.</w:t>
+            </w:r>
+          </w:p>
+        </w:tc>
+      </w:tr>
+      <w:tr>
+        <w:trPr>
+          <w:tblCellSpacing w:w="15" w:type="dxa"/>
+        </w:trPr>
+        <w:tc>
+          <w:tcPr>
+            <w:tcW w:w="0" w:type="auto"/>
+            <w:vAlign w:val="center"/>
+            <w:hideMark/>
+          </w:tcPr>
+          <w:p>
+            <w:r>
+              <w:rPr>
+                <w:b/>
+                <w:bCs/>
+              </w:rPr>
+              <w:t>Volume-related</w:t>
+            </w:r>
+          </w:p>
+        </w:tc>
+        <w:tc>
+          <w:tcPr>
+            <w:tcW w:w="0" w:type="auto"/>
+            <w:vAlign w:val="center"/>
+            <w:hideMark/>
+          </w:tcPr>
+          <w:p>
+            <w:r>
+              <w:t xml:space="preserve">Volume, </w:t>
+            </w:r>
+            <w:proofErr w:type="spellStart"/>
+            <w:r>
+              <w:t>Cum_Vol</w:t>
+            </w:r>
+            <w:proofErr w:type="spellEnd"/>
+            <w:r>
+              <w:t xml:space="preserve">, </w:t>
+            </w:r>
+            <w:proofErr w:type="spellStart"/>
+            <w:r>
+              <w:t>Cum_TPV</w:t>
+            </w:r>
+            <w:proofErr w:type="spellEnd"/>
+            <w:r>
+              <w:t>, VWAP</w:t>
+            </w:r>
+          </w:p>
+        </w:tc>
+        <w:tc>
+          <w:tcPr>
+            <w:tcW w:w="0" w:type="auto"/>
+            <w:vAlign w:val="center"/>
+            <w:hideMark/>
+          </w:tcPr>
+          <w:p>
+            <w:r>
+              <w:rPr>
+                <w:rFonts w:ascii="Segoe UI Emoji" w:hAnsi="Segoe UI Emoji" w:cs="Segoe UI Emoji"/>
+              </w:rPr>
+              <w:t>✅</w:t>
+            </w:r>
+            <w:r>
+              <w:t xml:space="preserve"> Yes</w:t>
+            </w:r>
+          </w:p>
+        </w:tc>
+        <w:tc>
+          <w:tcPr>
+            <w:tcW w:w="0" w:type="auto"/>
+            <w:vAlign w:val="center"/>
+            <w:hideMark/>
+          </w:tcPr>
+          <w:p>
+            <w:r>
+              <w:t>Apply log(1+x) or rolling z-score normalization.</w:t>
+            </w:r>
+          </w:p>
+        </w:tc>
+      </w:tr>
+      <w:tr>
+        <w:trPr>
+          <w:tblCellSpacing w:w="15" w:type="dxa"/>
+        </w:trPr>
+        <w:tc>
+          <w:tcPr>
+            <w:tcW w:w="0" w:type="auto"/>
+            <w:vAlign w:val="center"/>
+            <w:hideMark/>
+          </w:tcPr>
+          <w:p>
+            <w:r>
+              <w:rPr>
+                <w:b/>
+                <w:bCs/>
+              </w:rPr>
+              <w:t>EMA / SMA / BB</w:t>
+            </w:r>
+          </w:p>
+        </w:tc>
+        <w:tc>
+          <w:tcPr>
+            <w:tcW w:w="0" w:type="auto"/>
+            <w:vAlign w:val="center"/>
+            <w:hideMark/>
+          </w:tcPr>
+          <w:p>
+            <w:r>
+              <w:t>EMA_20, EMA_50, BB_mid_20, BB_upper_20, BB_lower_20</w:t>
+            </w:r>
+          </w:p>
+        </w:tc>
+        <w:tc>
+          <w:tcPr>
+            <w:tcW w:w="0" w:type="auto"/>
+            <w:vAlign w:val="center"/>
+            <w:hideMark/>
+          </w:tcPr>
+          <w:p>
+            <w:r>
+              <w:rPr>
+                <w:rFonts w:ascii="Segoe UI Emoji" w:hAnsi="Segoe UI Emoji" w:cs="Segoe UI Emoji"/>
+              </w:rPr>
+              <w:t>✅</w:t>
+            </w:r>
+            <w:r>
+              <w:t xml:space="preserve"> Yes</w:t>
+            </w:r>
+          </w:p>
+        </w:tc>
+        <w:tc>
+          <w:tcPr>
+            <w:tcW w:w="0" w:type="auto"/>
+            <w:vAlign w:val="center"/>
+            <w:hideMark/>
+          </w:tcPr>
+          <w:p>
+            <w:r>
+              <w:t>Normalize as % of Close → (EMA_20 / Close) - 1.</w:t>
+            </w:r>
+          </w:p>
+        </w:tc>
+      </w:tr>
+      <w:tr>
+        <w:trPr>
+          <w:tblCellSpacing w:w="15" w:type="dxa"/>
+        </w:trPr>
+        <w:tc>
+          <w:tcPr>
+            <w:tcW w:w="0" w:type="auto"/>
+            <w:vAlign w:val="center"/>
+            <w:hideMark/>
+          </w:tcPr>
+          <w:p>
+            <w:r>
+              <w:rPr>
+                <w:b/>
+                <w:bCs/>
+              </w:rPr>
+              <w:t>Momentum indicators</w:t>
+            </w:r>
+          </w:p>
+        </w:tc>
+        <w:tc>
+          <w:tcPr>
+            <w:tcW w:w="0" w:type="auto"/>
+            <w:vAlign w:val="center"/>
+            <w:hideMark/>
+          </w:tcPr>
+          <w:p>
+            <w:r>
+              <w:t xml:space="preserve">RSI_14, MACD, </w:t>
+            </w:r>
+            <w:proofErr w:type="spellStart"/>
+            <w:r>
+              <w:t>MACD_signal</w:t>
+            </w:r>
+            <w:proofErr w:type="spellEnd"/>
+            <w:r>
+              <w:t>, %K, %D</w:t>
+            </w:r>
+          </w:p>
+        </w:tc>
+        <w:tc>
+          <w:tcPr>
+            <w:tcW w:w="0" w:type="auto"/>
+            <w:vAlign w:val="center"/>
+            <w:hideMark/>
+          </w:tcPr>
+          <w:p>
+            <w:r>
+              <w:rPr>
+                <w:rFonts w:ascii="Segoe UI Emoji" w:hAnsi="Segoe UI Emoji" w:cs="Segoe UI Emoji"/>
+              </w:rPr>
+              <w:t>✅</w:t>
+            </w:r>
+            <w:r>
+              <w:t xml:space="preserve"> Yes</w:t>
+            </w:r>
+          </w:p>
+        </w:tc>
+        <w:tc>
+          <w:tcPr>
+            <w:tcW w:w="0" w:type="auto"/>
+            <w:vAlign w:val="center"/>
+            <w:hideMark/>
+          </w:tcPr>
+          <w:p>
+            <w:r>
+              <w:t>Standardize (z-score over rolling window).</w:t>
+            </w:r>
+          </w:p>
+        </w:tc>
+      </w:tr>
+      <w:tr>
+        <w:trPr>
+          <w:tblCellSpacing w:w="15" w:type="dxa"/>
+        </w:trPr>
+        <w:tc>
+          <w:tcPr>
+            <w:tcW w:w="0" w:type="auto"/>
+            <w:vAlign w:val="center"/>
+            <w:hideMark/>
+          </w:tcPr>
+          <w:p>
+            <w:r>
+              <w:rPr>
+                <w:b/>
+                <w:bCs/>
+              </w:rPr>
+              <w:t>Volatility indicators</w:t>
+            </w:r>
+          </w:p>
+        </w:tc>
+        <w:tc>
+          <w:tcPr>
+            <w:tcW w:w="0" w:type="auto"/>
+            <w:vAlign w:val="center"/>
+            <w:hideMark/>
+          </w:tcPr>
+          <w:p>
+            <w:r>
+              <w:t>ATR_14</w:t>
+            </w:r>
+          </w:p>
+        </w:tc>
+        <w:tc>
+          <w:tcPr>
+            <w:tcW w:w="0" w:type="auto"/>
+            <w:vAlign w:val="center"/>
+            <w:hideMark/>
+          </w:tcPr>
+          <w:p>
+            <w:r>
+              <w:rPr>
+                <w:rFonts w:ascii="Segoe UI Emoji" w:hAnsi="Segoe UI Emoji" w:cs="Segoe UI Emoji"/>
+              </w:rPr>
+              <w:t>✅</w:t>
+            </w:r>
+            <w:r>
+              <w:t xml:space="preserve"> Yes</w:t>
+            </w:r>
+          </w:p>
+        </w:tc>
+        <w:tc>
+          <w:tcPr>
+            <w:tcW w:w="0" w:type="auto"/>
+            <w:vAlign w:val="center"/>
+            <w:hideMark/>
+          </w:tcPr>
+          <w:p>
+            <w:r>
+              <w:t>Divide by Close for scale invariance.</w:t>
+            </w:r>
+          </w:p>
+        </w:tc>
+      </w:tr>
+      <w:tr>
+        <w:trPr>
+          <w:tblCellSpacing w:w="15" w:type="dxa"/>
+        </w:trPr>
+        <w:tc>
+          <w:tcPr>
+            <w:tcW w:w="0" w:type="auto"/>
+            <w:vAlign w:val="center"/>
+            <w:hideMark/>
+          </w:tcPr>
+          <w:p>
+            <w:r>
+              <w:rPr>
+                <w:b/>
+                <w:bCs/>
+              </w:rPr>
+              <w:t>Fibonacci, Zones, Zigzag</w:t>
+            </w:r>
+          </w:p>
+        </w:tc>
+        <w:tc>
+          <w:tcPr>
+            <w:tcW w:w="0" w:type="auto"/>
+            <w:vAlign w:val="center"/>
+            <w:hideMark/>
+          </w:tcPr>
+          <w:p>
+            <w:proofErr w:type="spellStart"/>
+            <w:r>
+              <w:t>Fibo</w:t>
+            </w:r>
+            <w:proofErr w:type="spellEnd"/>
+            <w:r>
+              <w:t>_, Zone, Zigzag, Peak, Trough</w:t>
+            </w:r>
+          </w:p>
+        </w:tc>
+        <w:tc>
+          <w:tcPr>
+            <w:tcW w:w="0" w:type="auto"/>
+            <w:vAlign w:val="center"/>
+            <w:hideMark/>
+          </w:tcPr>
+          <w:p>
+            <w:r>
+              <w:rPr>
+                <w:rFonts w:ascii="Segoe UI Emoji" w:hAnsi="Segoe UI Emoji" w:cs="Segoe UI Emoji"/>
+              </w:rPr>
+              <w:t>⚠️</w:t>
+            </w:r>
+            <w:r>
+              <w:t xml:space="preserve"> Optional</w:t>
+            </w:r>
+          </w:p>
+        </w:tc>
+        <w:tc>
+          <w:tcPr>
+            <w:tcW w:w="0" w:type="auto"/>
+            <w:vAlign w:val="center"/>
+            <w:hideMark/>
+          </w:tcPr>
+          <w:p>
+            <w:r>
+              <w:t>Often noisy; test correlation before keeping.</w:t>
+            </w:r>
+          </w:p>
+        </w:tc>
+      </w:tr>
+      <w:tr>
+        <w:trPr>
+          <w:tblCellSpacing w:w="15" w:type="dxa"/>
+        </w:trPr>
+        <w:tc>
+          <w:tcPr>
+            <w:tcW w:w="0" w:type="auto"/>
+            <w:vAlign w:val="center"/>
+            <w:hideMark/>
+          </w:tcPr>
+          <w:p>
+            <w:r>
+              <w:rPr>
+                <w:b/>
+                <w:bCs/>
+              </w:rPr>
+              <w:t>Market context (NIFTY, BANKNIFTY)</w:t>
+            </w:r>
+          </w:p>
+        </w:tc>
+        <w:tc>
+          <w:tcPr>
+            <w:tcW w:w="0" w:type="auto"/>
+            <w:vAlign w:val="center"/>
+            <w:hideMark/>
+          </w:tcPr>
+          <w:p>
+            <w:r>
+              <w:t>All columns with prefix NIFTY_ or BANKNIFTY_</w:t>
+            </w:r>
+          </w:p>
+        </w:tc>
+        <w:tc>
+          <w:tcPr>
+            <w:tcW w:w="0" w:type="auto"/>
+            <w:vAlign w:val="center"/>
+            <w:hideMark/>
+          </w:tcPr>
+          <w:p>
+            <w:r>
+              <w:rPr>
+                <w:rFonts w:ascii="Segoe UI Emoji" w:hAnsi="Segoe UI Emoji" w:cs="Segoe UI Emoji"/>
+              </w:rPr>
+              <w:t>✅</w:t>
+            </w:r>
+            <w:r>
+              <w:t xml:space="preserve"> Yes</w:t>
+            </w:r>
+          </w:p>
+        </w:tc>
+        <w:tc>
+          <w:tcPr>
+            <w:tcW w:w="0" w:type="auto"/>
+            <w:vAlign w:val="center"/>
+            <w:hideMark/>
+          </w:tcPr>
+          <w:p>
+            <w:r>
+              <w:t>Normalize as % deviation from their EMAs (e.g., (</w:t>
+            </w:r>
+            <w:proofErr w:type="spellStart"/>
+            <w:r>
+              <w:t>NIFTY_Close</w:t>
+            </w:r>
+            <w:proofErr w:type="spellEnd"/>
+            <w:r>
+              <w:t>/NIFTY_EMA_20)-1).</w:t>
+            </w:r>
+          </w:p>
+        </w:tc>
+      </w:tr>
+      <w:tr>
+        <w:trPr>
+          <w:tblCellSpacing w:w="15" w:type="dxa"/>
+        </w:trPr>
+        <w:tc>
+          <w:tcPr>
+            <w:tcW w:w="0" w:type="auto"/>
+            <w:vAlign w:val="center"/>
+            <w:hideMark/>
+          </w:tcPr>
+          <w:p>
+            <w:r>
+              <w:rPr>
+                <w:b/>
+                <w:bCs/>
+              </w:rPr>
+              <w:t>Categorical</w:t>
+            </w:r>
+          </w:p>
+        </w:tc>
+        <w:tc>
+          <w:tcPr>
+            <w:tcW w:w="0" w:type="auto"/>
+            <w:vAlign w:val="center"/>
+            <w:hideMark/>
+          </w:tcPr>
+          <w:p>
+            <w:proofErr w:type="spellStart"/>
+            <w:r>
+              <w:t>Fibo_Status_Last_Close</w:t>
+            </w:r>
+            <w:proofErr w:type="spellEnd"/>
+            <w:r>
+              <w:t xml:space="preserve">, </w:t>
+            </w:r>
+            <w:proofErr w:type="spellStart"/>
+            <w:r>
+              <w:t>NIFTY_Trend</w:t>
+            </w:r>
+            <w:proofErr w:type="spellEnd"/>
+            <w:r>
+              <w:t xml:space="preserve">, </w:t>
+            </w:r>
+            <w:proofErr w:type="spellStart"/>
+            <w:r>
+              <w:t>BANKNIFTY_Trend</w:t>
+            </w:r>
+            <w:proofErr w:type="spellEnd"/>
+          </w:p>
+        </w:tc>
+        <w:tc>
+          <w:tcPr>
+            <w:tcW w:w="0" w:type="auto"/>
+            <w:vAlign w:val="center"/>
+            <w:hideMark/>
+          </w:tcPr>
+          <w:p>
+            <w:r>
+              <w:rPr>
+                <w:rFonts w:ascii="Segoe UI Emoji" w:hAnsi="Segoe UI Emoji" w:cs="Segoe UI Emoji"/>
+              </w:rPr>
+              <w:t>✅</w:t>
+            </w:r>
+            <w:r>
+              <w:t xml:space="preserve"> Yes</w:t>
+            </w:r>
+          </w:p>
+        </w:tc>
+        <w:tc>
+          <w:tcPr>
+            <w:tcW w:w="0" w:type="auto"/>
+            <w:vAlign w:val="center"/>
+            <w:hideMark/>
+          </w:tcPr>
+          <w:p>
+            <w:r>
+              <w:t>Label encode (0,1,2).</w:t>
+            </w:r>
+          </w:p>
+        </w:tc>
+      </w:tr>
+    </w:tbl>
+    <w:p>
+      <w:r>
+        <w:lastRenderedPageBreak/>
+        <w:br/>
+      </w:r>
+      <w:r>
+        <w:br/>
+      </w:r>
+    </w:p>
+    <w:tbl>
+      <w:tblPr>
+        <w:tblW w:w="0" w:type="auto"/>
+        <w:tblCellSpacing w:w="15" w:type="dxa"/>
+        <w:tblCellMar>
+          <w:top w:w="15" w:type="dxa"/>
+          <w:left w:w="15" w:type="dxa"/>
+          <w:bottom w:w="15" w:type="dxa"/>
+          <w:right w:w="15" w:type="dxa"/>
+        </w:tblCellMar>
+        <w:tblLook w:val="04A0" w:firstRow="1" w:lastRow="0" w:firstColumn="1" w:lastColumn="0" w:noHBand="0" w:noVBand="1"/>
+      </w:tblPr>
+      <w:tblGrid>
+        <w:gridCol w:w="1863"/>
+        <w:gridCol w:w="1577"/>
+        <w:gridCol w:w="3026"/>
+        <w:gridCol w:w="2560"/>
+      </w:tblGrid>
+      <w:tr>
+        <w:trPr>
+          <w:tblHeader/>
+          <w:tblCellSpacing w:w="15" w:type="dxa"/>
+        </w:trPr>
+        <w:tc>
+          <w:tcPr>
+            <w:tcW w:w="0" w:type="auto"/>
+            <w:vAlign w:val="center"/>
+            <w:hideMark/>
+          </w:tcPr>
+          <w:p>
+            <w:pPr>
+              <w:rPr>
+                <w:b/>
+                <w:bCs/>
+              </w:rPr>
+            </w:pPr>
+            <w:r>
+              <w:rPr>
+                <w:b/>
+                <w:bCs/>
+              </w:rPr>
+              <w:t>Type</w:t>
+            </w:r>
+          </w:p>
+        </w:tc>
+        <w:tc>
+          <w:tcPr>
+            <w:tcW w:w="0" w:type="auto"/>
+            <w:vAlign w:val="center"/>
+            <w:hideMark/>
+          </w:tcPr>
+          <w:p>
+            <w:pPr>
+              <w:rPr>
+                <w:b/>
+                <w:bCs/>
+              </w:rPr>
+            </w:pPr>
+            <w:r>
+              <w:rPr>
+                <w:b/>
+                <w:bCs/>
+              </w:rPr>
+              <w:t>Technique</w:t>
+            </w:r>
+          </w:p>
+        </w:tc>
+        <w:tc>
+          <w:tcPr>
+            <w:tcW w:w="0" w:type="auto"/>
+            <w:vAlign w:val="center"/>
+            <w:hideMark/>
+          </w:tcPr>
+          <w:p>
+            <w:pPr>
+              <w:rPr>
+                <w:b/>
+                <w:bCs/>
+              </w:rPr>
+            </w:pPr>
+            <w:r>
+              <w:rPr>
+                <w:b/>
+                <w:bCs/>
+              </w:rPr>
+              <w:t>Formula / Method</w:t>
+            </w:r>
+          </w:p>
+        </w:tc>
+        <w:tc>
+          <w:tcPr>
+            <w:tcW w:w="0" w:type="auto"/>
+            <w:vAlign w:val="center"/>
+            <w:hideMark/>
+          </w:tcPr>
+          <w:p>
+            <w:pPr>
+              <w:rPr>
+                <w:b/>
+                <w:bCs/>
+              </w:rPr>
+            </w:pPr>
+            <w:r>
+              <w:rPr>
+                <w:b/>
+                <w:bCs/>
+              </w:rPr>
+              <w:t>Notes</w:t>
+            </w:r>
+          </w:p>
+        </w:tc>
+      </w:tr>
+      <w:tr>
+        <w:trPr>
+          <w:tblCellSpacing w:w="15" w:type="dxa"/>
+        </w:trPr>
+        <w:tc>
+          <w:tcPr>
+            <w:tcW w:w="0" w:type="auto"/>
+            <w:vAlign w:val="center"/>
+            <w:hideMark/>
+          </w:tcPr>
+          <w:p>
+            <w:r>
+              <w:rPr>
+                <w:b/>
+                <w:bCs/>
+              </w:rPr>
+              <w:t>Price / EMA / BB</w:t>
+            </w:r>
+          </w:p>
+        </w:tc>
+        <w:tc>
+          <w:tcPr>
+            <w:tcW w:w="0" w:type="auto"/>
+            <w:vAlign w:val="center"/>
+            <w:hideMark/>
+          </w:tcPr>
+          <w:p>
+            <w:r>
+              <w:t>Ratio normalization</w:t>
+            </w:r>
+          </w:p>
+        </w:tc>
+        <w:tc>
+          <w:tcPr>
+            <w:tcW w:w="0" w:type="auto"/>
+            <w:vAlign w:val="center"/>
+            <w:hideMark/>
+          </w:tcPr>
+          <w:p>
+            <w:r>
+              <w:t>(feature / Close) - 1</w:t>
+            </w:r>
+          </w:p>
+        </w:tc>
+        <w:tc>
+          <w:tcPr>
+            <w:tcW w:w="0" w:type="auto"/>
+            <w:vAlign w:val="center"/>
+            <w:hideMark/>
+          </w:tcPr>
+          <w:p>
+            <w:r>
+              <w:t>Keeps scale relative to asset price.</w:t>
+            </w:r>
+          </w:p>
+        </w:tc>
+      </w:tr>
+      <w:tr>
+        <w:trPr>
+          <w:tblCellSpacing w:w="15" w:type="dxa"/>
+        </w:trPr>
+        <w:tc>
+          <w:tcPr>
+            <w:tcW w:w="0" w:type="auto"/>
+            <w:vAlign w:val="center"/>
+            <w:hideMark/>
+          </w:tcPr>
+          <w:p>
+            <w:r>
+              <w:rPr>
+                <w:b/>
+                <w:bCs/>
+              </w:rPr>
+              <w:t xml:space="preserve">Volume / </w:t>
+            </w:r>
+            <w:proofErr w:type="spellStart"/>
+            <w:r>
+              <w:rPr>
+                <w:b/>
+                <w:bCs/>
+              </w:rPr>
+              <w:t>Cum_Vol</w:t>
+            </w:r>
+            <w:proofErr w:type="spellEnd"/>
+          </w:p>
+        </w:tc>
+        <w:tc>
+          <w:tcPr>
+            <w:tcW w:w="0" w:type="auto"/>
+            <w:vAlign w:val="center"/>
+            <w:hideMark/>
+          </w:tcPr>
+          <w:p>
+            <w:r>
+              <w:t>Log scaling</w:t>
+            </w:r>
+          </w:p>
+        </w:tc>
+        <w:tc>
+          <w:tcPr>
+            <w:tcW w:w="0" w:type="auto"/>
+            <w:vAlign w:val="center"/>
+            <w:hideMark/>
+          </w:tcPr>
+          <w:p>
+            <w:r>
+              <w:t>np.log1p(feature)</w:t>
+            </w:r>
+          </w:p>
+        </w:tc>
+        <w:tc>
+          <w:tcPr>
+            <w:tcW w:w="0" w:type="auto"/>
+            <w:vAlign w:val="center"/>
+            <w:hideMark/>
+          </w:tcPr>
+          <w:p>
+            <w:r>
+              <w:t>Reduces skew.</w:t>
+            </w:r>
+          </w:p>
+        </w:tc>
+      </w:tr>
+      <w:tr>
+        <w:trPr>
+          <w:tblCellSpacing w:w="15" w:type="dxa"/>
+        </w:trPr>
+        <w:tc>
+          <w:tcPr>
+            <w:tcW w:w="0" w:type="auto"/>
+            <w:vAlign w:val="center"/>
+            <w:hideMark/>
+          </w:tcPr>
+          <w:p>
+            <w:r>
+              <w:rPr>
+                <w:b/>
+                <w:bCs/>
+              </w:rPr>
+              <w:t>Indicators (RSI, MACD, etc.)</w:t>
+            </w:r>
+          </w:p>
+        </w:tc>
+        <w:tc>
+          <w:tcPr>
+            <w:tcW w:w="0" w:type="auto"/>
+            <w:vAlign w:val="center"/>
+            <w:hideMark/>
+          </w:tcPr>
+          <w:p>
+            <w:r>
+              <w:t>Z-score rolling</w:t>
+            </w:r>
+          </w:p>
+        </w:tc>
+        <w:tc>
+          <w:tcPr>
+            <w:tcW w:w="0" w:type="auto"/>
+            <w:vAlign w:val="center"/>
+            <w:hideMark/>
+          </w:tcPr>
+          <w:p>
+            <w:r>
+              <w:t xml:space="preserve">(x - </w:t>
+            </w:r>
+            <w:proofErr w:type="spellStart"/>
+            <w:proofErr w:type="gramStart"/>
+            <w:r>
+              <w:t>x.rolling</w:t>
+            </w:r>
+            <w:proofErr w:type="spellEnd"/>
+            <w:proofErr w:type="gramEnd"/>
+            <w:r>
+              <w:t>(20</w:t>
+            </w:r>
+            <w:proofErr w:type="gramStart"/>
+            <w:r>
+              <w:t>).mean</w:t>
+            </w:r>
+            <w:proofErr w:type="gramEnd"/>
+            <w:r>
+              <w:t xml:space="preserve">()) / </w:t>
+            </w:r>
+            <w:proofErr w:type="spellStart"/>
+            <w:proofErr w:type="gramStart"/>
+            <w:r>
+              <w:t>x.rolling</w:t>
+            </w:r>
+            <w:proofErr w:type="spellEnd"/>
+            <w:proofErr w:type="gramEnd"/>
+            <w:r>
+              <w:t>(20</w:t>
+            </w:r>
+            <w:proofErr w:type="gramStart"/>
+            <w:r>
+              <w:t>).std</w:t>
+            </w:r>
+            <w:proofErr w:type="gramEnd"/>
+            <w:r>
+              <w:t>()</w:t>
+            </w:r>
+          </w:p>
+        </w:tc>
+        <w:tc>
+          <w:tcPr>
+            <w:tcW w:w="0" w:type="auto"/>
+            <w:vAlign w:val="center"/>
+            <w:hideMark/>
+          </w:tcPr>
+          <w:p>
+            <w:r>
+              <w:t>Adapts dynamically.</w:t>
+            </w:r>
+          </w:p>
+        </w:tc>
+      </w:tr>
+      <w:tr>
+        <w:trPr>
+          <w:tblCellSpacing w:w="15" w:type="dxa"/>
+        </w:trPr>
+        <w:tc>
+          <w:tcPr>
+            <w:tcW w:w="0" w:type="auto"/>
+            <w:vAlign w:val="center"/>
+            <w:hideMark/>
+          </w:tcPr>
+          <w:p>
+            <w:r>
+              <w:rPr>
+                <w:b/>
+                <w:bCs/>
+              </w:rPr>
+              <w:t>ATR</w:t>
+            </w:r>
+          </w:p>
+        </w:tc>
+        <w:tc>
+          <w:tcPr>
+            <w:tcW w:w="0" w:type="auto"/>
+            <w:vAlign w:val="center"/>
+            <w:hideMark/>
+          </w:tcPr>
+          <w:p>
+            <w:r>
+              <w:t>Relative volatility</w:t>
+            </w:r>
+          </w:p>
+        </w:tc>
+        <w:tc>
+          <w:tcPr>
+            <w:tcW w:w="0" w:type="auto"/>
+            <w:vAlign w:val="center"/>
+            <w:hideMark/>
+          </w:tcPr>
+          <w:p>
+            <w:r>
+              <w:t>ATR_14 / Close</w:t>
+            </w:r>
+          </w:p>
+        </w:tc>
+        <w:tc>
+          <w:tcPr>
+            <w:tcW w:w="0" w:type="auto"/>
+            <w:vAlign w:val="center"/>
+            <w:hideMark/>
+          </w:tcPr>
+          <w:p>
+            <w:r>
+              <w:t>Makes volatility comparable.</w:t>
+            </w:r>
+          </w:p>
+        </w:tc>
+      </w:tr>
+      <w:tr>
+        <w:trPr>
+          <w:tblCellSpacing w:w="15" w:type="dxa"/>
+        </w:trPr>
+        <w:tc>
+          <w:tcPr>
+            <w:tcW w:w="0" w:type="auto"/>
+            <w:vAlign w:val="center"/>
+            <w:hideMark/>
+          </w:tcPr>
+          <w:p>
+            <w:r>
+              <w:rPr>
+                <w:b/>
+                <w:bCs/>
+              </w:rPr>
+              <w:t>Market indices</w:t>
+            </w:r>
+          </w:p>
+        </w:tc>
+        <w:tc>
+          <w:tcPr>
+            <w:tcW w:w="0" w:type="auto"/>
+            <w:vAlign w:val="center"/>
+            <w:hideMark/>
+          </w:tcPr>
+          <w:p>
+            <w:r>
+              <w:t>Relative strength</w:t>
+            </w:r>
+          </w:p>
+        </w:tc>
+        <w:tc>
+          <w:tcPr>
+            <w:tcW w:w="0" w:type="auto"/>
+            <w:vAlign w:val="center"/>
+            <w:hideMark/>
+          </w:tcPr>
+          <w:p>
+            <w:r>
+              <w:t>(</w:t>
+            </w:r>
+            <w:proofErr w:type="spellStart"/>
+            <w:r>
+              <w:t>NIFTY_Close</w:t>
+            </w:r>
+            <w:proofErr w:type="spellEnd"/>
+            <w:r>
+              <w:t xml:space="preserve"> / NIFTY_EMA_20) - 1 etc.</w:t>
+            </w:r>
+          </w:p>
+        </w:tc>
+        <w:tc>
+          <w:tcPr>
+            <w:tcW w:w="0" w:type="auto"/>
+            <w:vAlign w:val="center"/>
+            <w:hideMark/>
+          </w:tcPr>
+          <w:p>
+            <w:r>
+              <w:t>Adds macro context in normalized form.</w:t>
+            </w:r>
+          </w:p>
+        </w:tc>
+      </w:tr>
+    </w:tbl>
     <w:p/>
     <w:sectPr>
       <w:pgSz w:w="11906" w:h="16838"/>

</xml_diff>

<commit_message>
multiple model trained giving accuracy even till 90%, for ensembling, please include the derived indicators in the preprocessing
</commit_message>
<xml_diff>
--- a/docs/AI_ML.docx
+++ b/docs/AI_ML.docx
@@ -83,23 +83,7 @@
           <w:b/>
           <w:bCs/>
         </w:rPr>
-        <w:t xml:space="preserve">rank stocks by probability of </w:t>
-      </w:r>
-      <w:proofErr w:type="spellStart"/>
-      <w:r>
-        <w:rPr>
-          <w:b/>
-          <w:bCs/>
-        </w:rPr>
-        <w:t>favorable</w:t>
-      </w:r>
-      <w:proofErr w:type="spellEnd"/>
-      <w:r>
-        <w:rPr>
-          <w:b/>
-          <w:bCs/>
-        </w:rPr>
-        <w:t xml:space="preserve"> moves</w:t>
+        <w:t>rank stocks by probability of favorable moves</w:t>
       </w:r>
     </w:p>
     <w:p>
@@ -193,13 +177,8 @@
         </w:numPr>
       </w:pPr>
       <w:r>
-        <w:t xml:space="preserve">Download historical OHLCV data for each stock + NIFTY + BANKNIFTY using </w:t>
-      </w:r>
-      <w:proofErr w:type="spellStart"/>
-      <w:r>
-        <w:t>yfinance</w:t>
-      </w:r>
-      <w:proofErr w:type="spellEnd"/>
+        <w:t>Download historical OHLCV data for each stock + NIFTY + BANKNIFTY using yfinance</w:t>
+      </w:r>
     </w:p>
     <w:p>
       <w:pPr>
@@ -361,45 +340,8 @@
           <w:numId w:val="3"/>
         </w:numPr>
       </w:pPr>
-      <w:proofErr w:type="spellStart"/>
-      <w:r>
-        <w:t>df</w:t>
-      </w:r>
-      <w:proofErr w:type="spellEnd"/>
-      <w:r>
-        <w:t>['</w:t>
-      </w:r>
-      <w:proofErr w:type="spellStart"/>
-      <w:r>
-        <w:t>future_return</w:t>
-      </w:r>
-      <w:proofErr w:type="spellEnd"/>
-      <w:r>
-        <w:t xml:space="preserve">'] = </w:t>
-      </w:r>
-      <w:proofErr w:type="spellStart"/>
-      <w:r>
-        <w:t>df</w:t>
-      </w:r>
-      <w:proofErr w:type="spellEnd"/>
-      <w:r>
-        <w:t>['Close'</w:t>
-      </w:r>
-      <w:proofErr w:type="gramStart"/>
-      <w:r>
-        <w:t>].shift</w:t>
-      </w:r>
-      <w:proofErr w:type="gramEnd"/>
-      <w:r>
-        <w:t>(-5)/</w:t>
-      </w:r>
-      <w:proofErr w:type="spellStart"/>
-      <w:r>
-        <w:t>df</w:t>
-      </w:r>
-      <w:proofErr w:type="spellEnd"/>
-      <w:r>
-        <w:t>['Close'] - 1</w:t>
+      <w:r>
+        <w:t>df['future_return'] = df['Close'].shift(-5)/df['Close'] - 1</w:t>
       </w:r>
     </w:p>
     <w:p>
@@ -409,50 +351,8 @@
           <w:numId w:val="3"/>
         </w:numPr>
       </w:pPr>
-      <w:proofErr w:type="spellStart"/>
-      <w:r>
-        <w:t>df</w:t>
-      </w:r>
-      <w:proofErr w:type="spellEnd"/>
-      <w:r>
-        <w:t>['target'] = (</w:t>
-      </w:r>
-      <w:proofErr w:type="spellStart"/>
-      <w:r>
-        <w:t>df</w:t>
-      </w:r>
-      <w:proofErr w:type="spellEnd"/>
-      <w:r>
-        <w:t>['</w:t>
-      </w:r>
-      <w:proofErr w:type="spellStart"/>
-      <w:r>
-        <w:t>future_return</w:t>
-      </w:r>
-      <w:proofErr w:type="spellEnd"/>
-      <w:r>
-        <w:t>'] &gt; 0.02</w:t>
-      </w:r>
-      <w:proofErr w:type="gramStart"/>
-      <w:r>
-        <w:t>).</w:t>
-      </w:r>
-      <w:proofErr w:type="spellStart"/>
-      <w:r>
-        <w:t>astype</w:t>
-      </w:r>
-      <w:proofErr w:type="spellEnd"/>
-      <w:proofErr w:type="gramEnd"/>
-      <w:r>
-        <w:t>(</w:t>
-      </w:r>
-      <w:proofErr w:type="gramStart"/>
-      <w:r>
-        <w:t>int)  #</w:t>
-      </w:r>
-      <w:proofErr w:type="gramEnd"/>
-      <w:r>
-        <w:t xml:space="preserve"> 1 = bullish move</w:t>
+      <w:r>
+        <w:t>df['target'] = (df['future_return'] &gt; 0.02).astype(int)  # 1 = bullish move</w:t>
       </w:r>
     </w:p>
     <w:p>
@@ -599,23 +499,7 @@
           <w:b/>
           <w:bCs/>
         </w:rPr>
-        <w:t xml:space="preserve">Step 4: </w:t>
-      </w:r>
-      <w:proofErr w:type="spellStart"/>
-      <w:r>
-        <w:rPr>
-          <w:b/>
-          <w:bCs/>
-        </w:rPr>
-        <w:t>Modeling</w:t>
-      </w:r>
-      <w:proofErr w:type="spellEnd"/>
-      <w:r>
-        <w:rPr>
-          <w:b/>
-          <w:bCs/>
-        </w:rPr>
-        <w:t xml:space="preserve"> Approach</w:t>
+        <w:t>Step 4: Modeling Approach</w:t>
       </w:r>
     </w:p>
     <w:p>
@@ -786,31 +670,13 @@
           <w:numId w:val="7"/>
         </w:numPr>
       </w:pPr>
-      <w:proofErr w:type="spellStart"/>
-      <w:r>
-        <w:rPr>
-          <w:b/>
-          <w:bCs/>
-        </w:rPr>
-        <w:t>XGBoost</w:t>
-      </w:r>
-      <w:proofErr w:type="spellEnd"/>
-      <w:r>
-        <w:rPr>
-          <w:b/>
-          <w:bCs/>
-        </w:rPr>
-        <w:t xml:space="preserve"> / </w:t>
-      </w:r>
-      <w:proofErr w:type="spellStart"/>
-      <w:r>
-        <w:rPr>
-          <w:b/>
-          <w:bCs/>
-        </w:rPr>
-        <w:t>LightGBM</w:t>
-      </w:r>
-      <w:proofErr w:type="spellEnd"/>
+      <w:r>
+        <w:rPr>
+          <w:b/>
+          <w:bCs/>
+        </w:rPr>
+        <w:t>XGBoost / LightGBM</w:t>
+      </w:r>
       <w:r>
         <w:t xml:space="preserve"> — best for tabular, noisy financial data</w:t>
       </w:r>
@@ -822,7 +688,6 @@
           <w:numId w:val="7"/>
         </w:numPr>
       </w:pPr>
-      <w:proofErr w:type="spellStart"/>
       <w:r>
         <w:rPr>
           <w:b/>
@@ -830,7 +695,6 @@
         </w:rPr>
         <w:t>RandomForest</w:t>
       </w:r>
-      <w:proofErr w:type="spellEnd"/>
       <w:r>
         <w:t xml:space="preserve"> — simpler, interpretable alternative</w:t>
       </w:r>
@@ -850,15 +714,7 @@
         <w:t>Optional</w:t>
       </w:r>
       <w:r>
-        <w:t xml:space="preserve">: LSTM / Transformer for sequence </w:t>
-      </w:r>
-      <w:proofErr w:type="spellStart"/>
-      <w:r>
-        <w:t>modeling</w:t>
-      </w:r>
-      <w:proofErr w:type="spellEnd"/>
-      <w:r>
-        <w:t xml:space="preserve"> if using multi-day patterns</w:t>
+        <w:t>: LSTM / Transformer for sequence modeling if using multi-day patterns</w:t>
       </w:r>
     </w:p>
     <w:p>
@@ -1330,15 +1186,7 @@
         <w:t>Train stock model</w:t>
       </w:r>
       <w:r>
-        <w:t xml:space="preserve"> (</w:t>
-      </w:r>
-      <w:proofErr w:type="spellStart"/>
-      <w:r>
-        <w:t>XGBoost</w:t>
-      </w:r>
-      <w:proofErr w:type="spellEnd"/>
-      <w:r>
-        <w:t xml:space="preserve"> recommended)</w:t>
+        <w:t xml:space="preserve"> (XGBoost recommended)</w:t>
       </w:r>
     </w:p>
     <w:p>
@@ -1846,31 +1694,8 @@
       </w:r>
     </w:p>
     <w:p>
-      <w:proofErr w:type="spellStart"/>
-      <w:proofErr w:type="gramStart"/>
-      <w:r>
-        <w:t>general_model.fit</w:t>
-      </w:r>
-      <w:proofErr w:type="spellEnd"/>
-      <w:r>
-        <w:t>(</w:t>
-      </w:r>
-      <w:proofErr w:type="spellStart"/>
-      <w:proofErr w:type="gramEnd"/>
-      <w:r>
-        <w:t>X_all_stocks</w:t>
-      </w:r>
-      <w:proofErr w:type="spellEnd"/>
-      <w:r>
-        <w:t xml:space="preserve">, </w:t>
-      </w:r>
-      <w:proofErr w:type="spellStart"/>
-      <w:r>
-        <w:t>y_all_stocks</w:t>
-      </w:r>
-      <w:proofErr w:type="spellEnd"/>
-      <w:r>
-        <w:t>)</w:t>
+      <w:r>
+        <w:t>general_model.fit(X_all_stocks, y_all_stocks)</w:t>
       </w:r>
     </w:p>
     <w:p>
@@ -1889,109 +1714,18 @@
       </w:r>
     </w:p>
     <w:p>
-      <w:proofErr w:type="spellStart"/>
-      <w:r>
-        <w:t>X_stock</w:t>
-      </w:r>
-      <w:proofErr w:type="spellEnd"/>
-      <w:r>
-        <w:t xml:space="preserve">, </w:t>
-      </w:r>
-      <w:proofErr w:type="spellStart"/>
-      <w:r>
-        <w:t>y_stock</w:t>
-      </w:r>
-      <w:proofErr w:type="spellEnd"/>
-      <w:r>
-        <w:t xml:space="preserve"> = </w:t>
-      </w:r>
-      <w:proofErr w:type="spellStart"/>
-      <w:r>
-        <w:t>get_stock_</w:t>
-      </w:r>
-      <w:proofErr w:type="gramStart"/>
-      <w:r>
-        <w:t>data</w:t>
-      </w:r>
-      <w:proofErr w:type="spellEnd"/>
-      <w:r>
-        <w:t>(</w:t>
-      </w:r>
-      <w:proofErr w:type="gramEnd"/>
-      <w:r>
-        <w:t>'RELIANCE.NS')</w:t>
-      </w:r>
-    </w:p>
-    <w:p>
-      <w:proofErr w:type="spellStart"/>
-      <w:r>
-        <w:t>stock_model</w:t>
-      </w:r>
-      <w:proofErr w:type="spellEnd"/>
-      <w:r>
-        <w:t xml:space="preserve"> = </w:t>
-      </w:r>
-      <w:proofErr w:type="spellStart"/>
-      <w:proofErr w:type="gramStart"/>
-      <w:r>
-        <w:t>copy.deepcopy</w:t>
-      </w:r>
-      <w:proofErr w:type="spellEnd"/>
-      <w:proofErr w:type="gramEnd"/>
-      <w:r>
-        <w:t>(</w:t>
-      </w:r>
-      <w:proofErr w:type="spellStart"/>
-      <w:r>
-        <w:t>general_</w:t>
-      </w:r>
-      <w:proofErr w:type="gramStart"/>
-      <w:r>
-        <w:t>model</w:t>
-      </w:r>
-      <w:proofErr w:type="spellEnd"/>
-      <w:r>
-        <w:t>)  #</w:t>
-      </w:r>
-      <w:proofErr w:type="gramEnd"/>
-      <w:r>
-        <w:t xml:space="preserve"> start from general model</w:t>
-      </w:r>
-    </w:p>
-    <w:p>
-      <w:proofErr w:type="spellStart"/>
-      <w:proofErr w:type="gramStart"/>
-      <w:r>
-        <w:t>stock_model.fit</w:t>
-      </w:r>
-      <w:proofErr w:type="spellEnd"/>
-      <w:r>
-        <w:t>(</w:t>
-      </w:r>
-      <w:proofErr w:type="spellStart"/>
-      <w:proofErr w:type="gramEnd"/>
-      <w:r>
-        <w:t>X_stock</w:t>
-      </w:r>
-      <w:proofErr w:type="spellEnd"/>
-      <w:r>
-        <w:t xml:space="preserve">, </w:t>
-      </w:r>
-      <w:proofErr w:type="spellStart"/>
-      <w:r>
-        <w:t>y_</w:t>
-      </w:r>
-      <w:proofErr w:type="gramStart"/>
-      <w:r>
-        <w:t>stock</w:t>
-      </w:r>
-      <w:proofErr w:type="spellEnd"/>
-      <w:r>
-        <w:t xml:space="preserve">)   </w:t>
-      </w:r>
-      <w:proofErr w:type="gramEnd"/>
-      <w:r>
-        <w:t xml:space="preserve">       # fine-tune on stock</w:t>
+      <w:r>
+        <w:t>X_stock, y_stock = get_stock_data('RELIANCE.NS')</w:t>
+      </w:r>
+    </w:p>
+    <w:p>
+      <w:r>
+        <w:t>stock_model = copy.deepcopy(general_model)  # start from general model</w:t>
+      </w:r>
+    </w:p>
+    <w:p>
+      <w:r>
+        <w:t>stock_model.fit(X_stock, y_stock)          # fine-tune on stock</w:t>
       </w:r>
     </w:p>
     <w:p>
@@ -2004,7 +1738,6 @@
       <w:r>
         <w:t xml:space="preserve">If using </w:t>
       </w:r>
-      <w:proofErr w:type="spellStart"/>
       <w:r>
         <w:rPr>
           <w:b/>
@@ -2012,7 +1745,6 @@
         </w:rPr>
         <w:t>XGBoost</w:t>
       </w:r>
-      <w:proofErr w:type="spellEnd"/>
       <w:r>
         <w:t>, you can:</w:t>
       </w:r>
@@ -2025,17 +1757,7 @@
         </w:numPr>
       </w:pPr>
       <w:r>
-        <w:t xml:space="preserve">Continue training with </w:t>
-      </w:r>
-      <w:proofErr w:type="spellStart"/>
-      <w:proofErr w:type="gramStart"/>
-      <w:r>
-        <w:t>xgb.train</w:t>
-      </w:r>
-      <w:proofErr w:type="spellEnd"/>
-      <w:proofErr w:type="gramEnd"/>
-      <w:r>
-        <w:t xml:space="preserve"> on stock-specific data</w:t>
+        <w:t>Continue training with xgb.train on stock-specific data</w:t>
       </w:r>
     </w:p>
     <w:p>
@@ -2130,15 +1852,7 @@
         <w:t>Regular Updates</w:t>
       </w:r>
       <w:r>
-        <w:t xml:space="preserve">: Fine-tuned models may need periodic retraining if stock </w:t>
-      </w:r>
-      <w:proofErr w:type="spellStart"/>
-      <w:r>
-        <w:t>behavior</w:t>
-      </w:r>
-      <w:proofErr w:type="spellEnd"/>
-      <w:r>
-        <w:t xml:space="preserve"> changes</w:t>
+        <w:t>: Fine-tuned models may need periodic retraining if stock behavior changes</w:t>
       </w:r>
     </w:p>
     <w:p>
@@ -2254,23 +1968,7 @@
           <w:b/>
           <w:bCs/>
         </w:rPr>
-        <w:t xml:space="preserve">Fine-tune for top 5–10 </w:t>
-      </w:r>
-      <w:proofErr w:type="spellStart"/>
-      <w:r>
-        <w:rPr>
-          <w:b/>
-          <w:bCs/>
-        </w:rPr>
-        <w:t>favorite</w:t>
-      </w:r>
-      <w:proofErr w:type="spellEnd"/>
-      <w:r>
-        <w:rPr>
-          <w:b/>
-          <w:bCs/>
-        </w:rPr>
-        <w:t xml:space="preserve"> stocks</w:t>
+        <w:t>Fine-tune for top 5–10 favorite stocks</w:t>
       </w:r>
       <w:r>
         <w:t xml:space="preserve"> → higher-confidence signals</w:t>
@@ -2358,7 +2056,6 @@
       <w:r>
         <w:t xml:space="preserve"> </w:t>
       </w:r>
-      <w:proofErr w:type="gramStart"/>
       <w:r>
         <w:rPr>
           <w:b/>
@@ -2366,7 +2063,6 @@
         </w:rPr>
         <w:t>TL;DR</w:t>
       </w:r>
-      <w:proofErr w:type="gramEnd"/>
     </w:p>
     <w:p>
       <w:pPr>
@@ -2416,13 +2112,8 @@
         </w:numPr>
       </w:pPr>
       <w:r>
-        <w:t xml:space="preserve">Use hybrid: general model for ranking + fine-tuned for top </w:t>
-      </w:r>
-      <w:proofErr w:type="spellStart"/>
-      <w:r>
-        <w:t>favorites</w:t>
-      </w:r>
-      <w:proofErr w:type="spellEnd"/>
+        <w:t>Use hybrid: general model for ranking + fine-tuned for top favorites</w:t>
+      </w:r>
     </w:p>
     <w:p/>
     <w:p/>
@@ -2538,7 +2229,6 @@
             <w:hideMark/>
           </w:tcPr>
           <w:p>
-            <w:proofErr w:type="spellStart"/>
             <w:r>
               <w:rPr>
                 <w:b/>
@@ -2546,7 +2236,6 @@
               </w:rPr>
               <w:t>XGBoost</w:t>
             </w:r>
-            <w:proofErr w:type="spellEnd"/>
           </w:p>
         </w:tc>
         <w:tc>
@@ -2585,7 +2274,6 @@
             <w:hideMark/>
           </w:tcPr>
           <w:p>
-            <w:proofErr w:type="spellStart"/>
             <w:r>
               <w:rPr>
                 <w:b/>
@@ -2593,7 +2281,6 @@
               </w:rPr>
               <w:t>LightGBM</w:t>
             </w:r>
-            <w:proofErr w:type="spellEnd"/>
           </w:p>
         </w:tc>
         <w:tc>
@@ -2667,15 +2354,7 @@
           <w:p>
             <w:r>
               <w:lastRenderedPageBreak/>
-              <w:t xml:space="preserve">Sequence </w:t>
-            </w:r>
-            <w:proofErr w:type="spellStart"/>
-            <w:r>
-              <w:t>Modeling</w:t>
-            </w:r>
-            <w:proofErr w:type="spellEnd"/>
-            <w:r>
-              <w:t xml:space="preserve"> (optional)</w:t>
+              <w:t>Sequence Modeling (optional)</w:t>
             </w:r>
           </w:p>
         </w:tc>
@@ -2727,23 +2406,7 @@
         <w:t>simple, robust, fast</w:t>
       </w:r>
       <w:r>
-        <w:t xml:space="preserve">: </w:t>
-      </w:r>
-      <w:proofErr w:type="spellStart"/>
-      <w:r>
-        <w:t>XGBoost</w:t>
-      </w:r>
-      <w:proofErr w:type="spellEnd"/>
-      <w:r>
-        <w:t>/</w:t>
-      </w:r>
-      <w:proofErr w:type="spellStart"/>
-      <w:r>
-        <w:t>LightGBM</w:t>
-      </w:r>
-      <w:proofErr w:type="spellEnd"/>
-      <w:r>
-        <w:t xml:space="preserve"> + general → stock-specific pipeline</w:t>
+        <w:t>: XGBoost/LightGBM + general → stock-specific pipeline</w:t>
       </w:r>
     </w:p>
     <w:p>
@@ -2941,15 +2604,7 @@
           </w:tcPr>
           <w:p>
             <w:r>
-              <w:t xml:space="preserve">Close, Open, High, Low, </w:t>
-            </w:r>
-            <w:proofErr w:type="spellStart"/>
-            <w:r>
-              <w:t>Adj</w:t>
-            </w:r>
-            <w:proofErr w:type="spellEnd"/>
-            <w:r>
-              <w:t xml:space="preserve"> Close</w:t>
+              <w:t>Close, Open, High, Low, Adj Close</w:t>
             </w:r>
           </w:p>
         </w:tc>
@@ -3011,19 +2666,9 @@
             <w:hideMark/>
           </w:tcPr>
           <w:p>
-            <w:proofErr w:type="spellStart"/>
-            <w:r>
-              <w:t>future_return</w:t>
-            </w:r>
-            <w:proofErr w:type="spellEnd"/>
-            <w:r>
-              <w:t xml:space="preserve">, </w:t>
-            </w:r>
-            <w:proofErr w:type="spellStart"/>
-            <w:r>
-              <w:t>Range_pct</w:t>
-            </w:r>
-            <w:proofErr w:type="spellEnd"/>
+            <w:r>
+              <w:t>future_return, Range_pct</w:t>
+            </w:r>
           </w:p>
         </w:tc>
         <w:tc>
@@ -3085,23 +2730,7 @@
           </w:tcPr>
           <w:p>
             <w:r>
-              <w:t xml:space="preserve">Volume, </w:t>
-            </w:r>
-            <w:proofErr w:type="spellStart"/>
-            <w:r>
-              <w:t>Cum_Vol</w:t>
-            </w:r>
-            <w:proofErr w:type="spellEnd"/>
-            <w:r>
-              <w:t xml:space="preserve">, </w:t>
-            </w:r>
-            <w:proofErr w:type="spellStart"/>
-            <w:r>
-              <w:t>Cum_TPV</w:t>
-            </w:r>
-            <w:proofErr w:type="spellEnd"/>
-            <w:r>
-              <w:t>, VWAP</w:t>
+              <w:t>Volume, Cum_Vol, Cum_TPV, VWAP</w:t>
             </w:r>
           </w:p>
         </w:tc>
@@ -3227,15 +2856,7 @@
           </w:tcPr>
           <w:p>
             <w:r>
-              <w:t xml:space="preserve">RSI_14, MACD, </w:t>
-            </w:r>
-            <w:proofErr w:type="spellStart"/>
-            <w:r>
-              <w:t>MACD_signal</w:t>
-            </w:r>
-            <w:proofErr w:type="spellEnd"/>
-            <w:r>
-              <w:t>, %K, %D</w:t>
+              <w:t>RSI_14, MACD, MACD_signal, %K, %D</w:t>
             </w:r>
           </w:p>
         </w:tc>
@@ -3360,13 +2981,8 @@
             <w:hideMark/>
           </w:tcPr>
           <w:p>
-            <w:proofErr w:type="spellStart"/>
-            <w:r>
-              <w:t>Fibo</w:t>
-            </w:r>
-            <w:proofErr w:type="spellEnd"/>
-            <w:r>
-              <w:t>_, Zone, Zigzag, Peak, Trough</w:t>
+            <w:r>
+              <w:t>Fibo_, Zone, Zigzag, Peak, Trough</w:t>
             </w:r>
           </w:p>
         </w:tc>
@@ -3459,15 +3075,7 @@
           </w:tcPr>
           <w:p>
             <w:r>
-              <w:t>Normalize as % deviation from their EMAs (e.g., (</w:t>
-            </w:r>
-            <w:proofErr w:type="spellStart"/>
-            <w:r>
-              <w:t>NIFTY_Close</w:t>
-            </w:r>
-            <w:proofErr w:type="spellEnd"/>
-            <w:r>
-              <w:t>/NIFTY_EMA_20)-1).</w:t>
+              <w:t>Normalize as % deviation from their EMAs (e.g., (NIFTY_Close/NIFTY_EMA_20)-1).</w:t>
             </w:r>
           </w:p>
         </w:tc>
@@ -3499,27 +3107,9 @@
             <w:hideMark/>
           </w:tcPr>
           <w:p>
-            <w:proofErr w:type="spellStart"/>
-            <w:r>
-              <w:t>Fibo_Status_Last_Close</w:t>
-            </w:r>
-            <w:proofErr w:type="spellEnd"/>
-            <w:r>
-              <w:t xml:space="preserve">, </w:t>
-            </w:r>
-            <w:proofErr w:type="spellStart"/>
-            <w:r>
-              <w:t>NIFTY_Trend</w:t>
-            </w:r>
-            <w:proofErr w:type="spellEnd"/>
-            <w:r>
-              <w:t xml:space="preserve">, </w:t>
-            </w:r>
-            <w:proofErr w:type="spellStart"/>
-            <w:r>
-              <w:t>BANKNIFTY_Trend</w:t>
-            </w:r>
-            <w:proofErr w:type="spellEnd"/>
+            <w:r>
+              <w:t>Fibo_Status_Last_Close, NIFTY_Trend, BANKNIFTY_Trend</w:t>
+            </w:r>
           </w:p>
         </w:tc>
         <w:tc>
@@ -3748,17 +3338,8 @@
                 <w:b/>
                 <w:bCs/>
               </w:rPr>
-              <w:t xml:space="preserve">Volume / </w:t>
-            </w:r>
-            <w:proofErr w:type="spellStart"/>
-            <w:r>
-              <w:rPr>
-                <w:b/>
-                <w:bCs/>
-              </w:rPr>
-              <w:t>Cum_Vol</w:t>
-            </w:r>
-            <w:proofErr w:type="spellEnd"/>
+              <w:t>Volume / Cum_Vol</w:t>
+            </w:r>
           </w:p>
         </w:tc>
         <w:tc>
@@ -3838,43 +3419,7 @@
           </w:tcPr>
           <w:p>
             <w:r>
-              <w:t xml:space="preserve">(x - </w:t>
-            </w:r>
-            <w:proofErr w:type="spellStart"/>
-            <w:proofErr w:type="gramStart"/>
-            <w:r>
-              <w:t>x.rolling</w:t>
-            </w:r>
-            <w:proofErr w:type="spellEnd"/>
-            <w:proofErr w:type="gramEnd"/>
-            <w:r>
-              <w:t>(20</w:t>
-            </w:r>
-            <w:proofErr w:type="gramStart"/>
-            <w:r>
-              <w:t>).mean</w:t>
-            </w:r>
-            <w:proofErr w:type="gramEnd"/>
-            <w:r>
-              <w:t xml:space="preserve">()) / </w:t>
-            </w:r>
-            <w:proofErr w:type="spellStart"/>
-            <w:proofErr w:type="gramStart"/>
-            <w:r>
-              <w:t>x.rolling</w:t>
-            </w:r>
-            <w:proofErr w:type="spellEnd"/>
-            <w:proofErr w:type="gramEnd"/>
-            <w:r>
-              <w:t>(20</w:t>
-            </w:r>
-            <w:proofErr w:type="gramStart"/>
-            <w:r>
-              <w:t>).std</w:t>
-            </w:r>
-            <w:proofErr w:type="gramEnd"/>
-            <w:r>
-              <w:t>()</w:t>
+              <w:t>(x - x.rolling(20).mean()) / x.rolling(20).std()</w:t>
             </w:r>
           </w:p>
         </w:tc>
@@ -3988,15 +3533,7 @@
           </w:tcPr>
           <w:p>
             <w:r>
-              <w:t>(</w:t>
-            </w:r>
-            <w:proofErr w:type="spellStart"/>
-            <w:r>
-              <w:t>NIFTY_Close</w:t>
-            </w:r>
-            <w:proofErr w:type="spellEnd"/>
-            <w:r>
-              <w:t xml:space="preserve"> / NIFTY_EMA_20) - 1 etc.</w:t>
+              <w:t>(NIFTY_Close / NIFTY_EMA_20) - 1 etc.</w:t>
             </w:r>
           </w:p>
         </w:tc>
@@ -4014,7 +3551,194 @@
         </w:tc>
       </w:tr>
     </w:tbl>
-    <w:p/>
+    <w:p>
+      <w:pPr>
+        <w:rPr>
+          <w:b/>
+          <w:bCs/>
+          <w:color w:val="EE0000"/>
+        </w:rPr>
+      </w:pPr>
+      <w:r>
+        <w:rPr>
+          <w:b/>
+          <w:bCs/>
+          <w:color w:val="EE0000"/>
+        </w:rPr>
+        <w:t>ticker1 and it's timeseries data ticker2 and then it's timeseries data so ticker 1 and ticker2 is not in continuation, so future prices are not correct there we need to process data tickerwise but train the same model</w:t>
+      </w:r>
+    </w:p>
+    <w:p>
+      <w:pPr>
+        <w:rPr>
+          <w:b/>
+          <w:bCs/>
+          <w:color w:val="EE0000"/>
+        </w:rPr>
+      </w:pPr>
+      <w:r>
+        <w:rPr>
+          <w:b/>
+          <w:bCs/>
+          <w:color w:val="EE0000"/>
+        </w:rPr>
+        <w:t>No, there is no data leakage, it was already calculated earlier and it is row agonistic</w:t>
+      </w:r>
+    </w:p>
+    <w:p>
+      <w:pPr>
+        <w:rPr>
+          <w:b/>
+          <w:bCs/>
+          <w:color w:val="EE0000"/>
+        </w:rPr>
+      </w:pPr>
+      <w:r>
+        <w:rPr>
+          <w:b/>
+          <w:bCs/>
+          <w:color w:val="EE0000"/>
+        </w:rPr>
+        <w:t>are you saying this is not timeseries? I mean we have adjusted future returns in same row</w:t>
+      </w:r>
+    </w:p>
+    <w:p>
+      <w:pPr>
+        <w:rPr>
+          <w:b/>
+          <w:bCs/>
+          <w:color w:val="EE0000"/>
+        </w:rPr>
+      </w:pPr>
+      <w:r>
+        <w:rPr>
+          <w:b/>
+          <w:bCs/>
+          <w:color w:val="EE0000"/>
+        </w:rPr>
+        <w:t>Exactly — your current setup is already “time-series aware” in the sense that the target (future_return) is precomputed per row per stock, so each row is self-contained:</w:t>
+      </w:r>
+    </w:p>
+    <w:p>
+      <w:pPr>
+        <w:numPr>
+          <w:ilvl w:val="0"/>
+          <w:numId w:val="20"/>
+        </w:numPr>
+        <w:rPr>
+          <w:b/>
+          <w:bCs/>
+          <w:color w:val="EE0000"/>
+        </w:rPr>
+      </w:pPr>
+      <w:r>
+        <w:rPr>
+          <w:b/>
+          <w:bCs/>
+          <w:color w:val="EE0000"/>
+        </w:rPr>
+        <w:t>The future_return column already looks 5 days ahead for that stock.</w:t>
+      </w:r>
+    </w:p>
+    <w:p>
+      <w:pPr>
+        <w:rPr>
+          <w:b/>
+          <w:bCs/>
+          <w:color w:val="EE0000"/>
+        </w:rPr>
+      </w:pPr>
+    </w:p>
+    <w:p>
+      <w:pPr>
+        <w:rPr>
+          <w:b/>
+          <w:bCs/>
+          <w:color w:val="EE0000"/>
+        </w:rPr>
+      </w:pPr>
+      <w:r>
+        <w:rPr>
+          <w:b/>
+          <w:bCs/>
+          <w:color w:val="EE0000"/>
+        </w:rPr>
+        <w:t>Improvements in features</w:t>
+      </w:r>
+    </w:p>
+    <w:p>
+      <w:pPr>
+        <w:rPr>
+          <w:b/>
+          <w:bCs/>
+          <w:color w:val="EE0000"/>
+        </w:rPr>
+      </w:pPr>
+      <w:r>
+        <w:rPr>
+          <w:b/>
+          <w:bCs/>
+          <w:color w:val="EE0000"/>
+        </w:rPr>
+        <w:t>df['EMA20_minus_EMA50'] = df['EMA_20_rel'] - df['EMA_50_rel']</w:t>
+      </w:r>
+    </w:p>
+    <w:p>
+      <w:pPr>
+        <w:rPr>
+          <w:b/>
+          <w:bCs/>
+          <w:color w:val="EE0000"/>
+        </w:rPr>
+      </w:pPr>
+    </w:p>
+    <w:p>
+      <w:pPr>
+        <w:rPr>
+          <w:b/>
+          <w:bCs/>
+          <w:color w:val="EE0000"/>
+        </w:rPr>
+      </w:pPr>
+    </w:p>
+    <w:p>
+      <w:pPr>
+        <w:rPr>
+          <w:b/>
+          <w:bCs/>
+          <w:color w:val="EE0000"/>
+          <w:sz w:val="28"/>
+        </w:rPr>
+      </w:pPr>
+      <w:r>
+        <w:rPr>
+          <w:b/>
+          <w:bCs/>
+          <w:color w:val="EE0000"/>
+          <w:sz w:val="28"/>
+        </w:rPr>
+        <w:t>You have 5 days future return, here you can simply use heuristic filter like ema20&gt;ema50 and  so on and check how many are positive and negative</w:t>
+      </w:r>
+    </w:p>
+    <w:p>
+      <w:pPr>
+        <w:rPr>
+          <w:b/>
+          <w:bCs/>
+          <w:color w:val="EE0000"/>
+          <w:sz w:val="28"/>
+        </w:rPr>
+      </w:pPr>
+      <w:r>
+        <w:rPr>
+          <w:b/>
+          <w:bCs/>
+          <w:color w:val="EE0000"/>
+          <w:sz w:val="28"/>
+        </w:rPr>
+        <w:t>Aso use slight off like 0.5%+ in one bin and less than 0.5 in second bin</w:t>
+      </w:r>
+    </w:p>
     <w:sectPr>
       <w:pgSz w:w="11906" w:h="16838"/>
       <w:pgMar w:top="1440" w:right="1440" w:bottom="1440" w:left="1440" w:header="708" w:footer="708" w:gutter="0"/>
@@ -4818,6 +4542,155 @@
     </w:lvl>
   </w:abstractNum>
   <w:abstractNum w:abstractNumId="6" w15:restartNumberingAfterBreak="0">
+    <w:nsid w:val="368C583A"/>
+    <w:multiLevelType w:val="multilevel"/>
+    <w:tmpl w:val="0656900E"/>
+    <w:lvl w:ilvl="0">
+      <w:start w:val="1"/>
+      <w:numFmt w:val="bullet"/>
+      <w:lvlText w:val=""/>
+      <w:lvlJc w:val="left"/>
+      <w:pPr>
+        <w:tabs>
+          <w:tab w:val="num" w:pos="720"/>
+        </w:tabs>
+        <w:ind w:left="720" w:hanging="360"/>
+      </w:pPr>
+      <w:rPr>
+        <w:rFonts w:ascii="Symbol" w:hAnsi="Symbol" w:hint="default"/>
+        <w:sz w:val="20"/>
+      </w:rPr>
+    </w:lvl>
+    <w:lvl w:ilvl="1" w:tentative="1">
+      <w:start w:val="1"/>
+      <w:numFmt w:val="bullet"/>
+      <w:lvlText w:val="o"/>
+      <w:lvlJc w:val="left"/>
+      <w:pPr>
+        <w:tabs>
+          <w:tab w:val="num" w:pos="1440"/>
+        </w:tabs>
+        <w:ind w:left="1440" w:hanging="360"/>
+      </w:pPr>
+      <w:rPr>
+        <w:rFonts w:ascii="Courier New" w:hAnsi="Courier New" w:hint="default"/>
+        <w:sz w:val="20"/>
+      </w:rPr>
+    </w:lvl>
+    <w:lvl w:ilvl="2" w:tentative="1">
+      <w:start w:val="1"/>
+      <w:numFmt w:val="bullet"/>
+      <w:lvlText w:val=""/>
+      <w:lvlJc w:val="left"/>
+      <w:pPr>
+        <w:tabs>
+          <w:tab w:val="num" w:pos="2160"/>
+        </w:tabs>
+        <w:ind w:left="2160" w:hanging="360"/>
+      </w:pPr>
+      <w:rPr>
+        <w:rFonts w:ascii="Wingdings" w:hAnsi="Wingdings" w:hint="default"/>
+        <w:sz w:val="20"/>
+      </w:rPr>
+    </w:lvl>
+    <w:lvl w:ilvl="3" w:tentative="1">
+      <w:start w:val="1"/>
+      <w:numFmt w:val="bullet"/>
+      <w:lvlText w:val=""/>
+      <w:lvlJc w:val="left"/>
+      <w:pPr>
+        <w:tabs>
+          <w:tab w:val="num" w:pos="2880"/>
+        </w:tabs>
+        <w:ind w:left="2880" w:hanging="360"/>
+      </w:pPr>
+      <w:rPr>
+        <w:rFonts w:ascii="Wingdings" w:hAnsi="Wingdings" w:hint="default"/>
+        <w:sz w:val="20"/>
+      </w:rPr>
+    </w:lvl>
+    <w:lvl w:ilvl="4" w:tentative="1">
+      <w:start w:val="1"/>
+      <w:numFmt w:val="bullet"/>
+      <w:lvlText w:val=""/>
+      <w:lvlJc w:val="left"/>
+      <w:pPr>
+        <w:tabs>
+          <w:tab w:val="num" w:pos="3600"/>
+        </w:tabs>
+        <w:ind w:left="3600" w:hanging="360"/>
+      </w:pPr>
+      <w:rPr>
+        <w:rFonts w:ascii="Wingdings" w:hAnsi="Wingdings" w:hint="default"/>
+        <w:sz w:val="20"/>
+      </w:rPr>
+    </w:lvl>
+    <w:lvl w:ilvl="5" w:tentative="1">
+      <w:start w:val="1"/>
+      <w:numFmt w:val="bullet"/>
+      <w:lvlText w:val=""/>
+      <w:lvlJc w:val="left"/>
+      <w:pPr>
+        <w:tabs>
+          <w:tab w:val="num" w:pos="4320"/>
+        </w:tabs>
+        <w:ind w:left="4320" w:hanging="360"/>
+      </w:pPr>
+      <w:rPr>
+        <w:rFonts w:ascii="Wingdings" w:hAnsi="Wingdings" w:hint="default"/>
+        <w:sz w:val="20"/>
+      </w:rPr>
+    </w:lvl>
+    <w:lvl w:ilvl="6" w:tentative="1">
+      <w:start w:val="1"/>
+      <w:numFmt w:val="bullet"/>
+      <w:lvlText w:val=""/>
+      <w:lvlJc w:val="left"/>
+      <w:pPr>
+        <w:tabs>
+          <w:tab w:val="num" w:pos="5040"/>
+        </w:tabs>
+        <w:ind w:left="5040" w:hanging="360"/>
+      </w:pPr>
+      <w:rPr>
+        <w:rFonts w:ascii="Wingdings" w:hAnsi="Wingdings" w:hint="default"/>
+        <w:sz w:val="20"/>
+      </w:rPr>
+    </w:lvl>
+    <w:lvl w:ilvl="7" w:tentative="1">
+      <w:start w:val="1"/>
+      <w:numFmt w:val="bullet"/>
+      <w:lvlText w:val=""/>
+      <w:lvlJc w:val="left"/>
+      <w:pPr>
+        <w:tabs>
+          <w:tab w:val="num" w:pos="5760"/>
+        </w:tabs>
+        <w:ind w:left="5760" w:hanging="360"/>
+      </w:pPr>
+      <w:rPr>
+        <w:rFonts w:ascii="Wingdings" w:hAnsi="Wingdings" w:hint="default"/>
+        <w:sz w:val="20"/>
+      </w:rPr>
+    </w:lvl>
+    <w:lvl w:ilvl="8" w:tentative="1">
+      <w:start w:val="1"/>
+      <w:numFmt w:val="bullet"/>
+      <w:lvlText w:val=""/>
+      <w:lvlJc w:val="left"/>
+      <w:pPr>
+        <w:tabs>
+          <w:tab w:val="num" w:pos="6480"/>
+        </w:tabs>
+        <w:ind w:left="6480" w:hanging="360"/>
+      </w:pPr>
+      <w:rPr>
+        <w:rFonts w:ascii="Wingdings" w:hAnsi="Wingdings" w:hint="default"/>
+        <w:sz w:val="20"/>
+      </w:rPr>
+    </w:lvl>
+  </w:abstractNum>
+  <w:abstractNum w:abstractNumId="7" w15:restartNumberingAfterBreak="0">
     <w:nsid w:val="3BDA6406"/>
     <w:multiLevelType w:val="multilevel"/>
     <w:tmpl w:val="29368688"/>
@@ -4966,7 +4839,7 @@
       </w:rPr>
     </w:lvl>
   </w:abstractNum>
-  <w:abstractNum w:abstractNumId="7" w15:restartNumberingAfterBreak="0">
+  <w:abstractNum w:abstractNumId="8" w15:restartNumberingAfterBreak="0">
     <w:nsid w:val="3C7E6BAC"/>
     <w:multiLevelType w:val="multilevel"/>
     <w:tmpl w:val="C5480BF0"/>
@@ -5115,7 +4988,7 @@
       </w:rPr>
     </w:lvl>
   </w:abstractNum>
-  <w:abstractNum w:abstractNumId="8" w15:restartNumberingAfterBreak="0">
+  <w:abstractNum w:abstractNumId="9" w15:restartNumberingAfterBreak="0">
     <w:nsid w:val="3F1F441F"/>
     <w:multiLevelType w:val="multilevel"/>
     <w:tmpl w:val="4D982C8C"/>
@@ -5232,7 +5105,7 @@
       </w:pPr>
     </w:lvl>
   </w:abstractNum>
-  <w:abstractNum w:abstractNumId="9" w15:restartNumberingAfterBreak="0">
+  <w:abstractNum w:abstractNumId="10" w15:restartNumberingAfterBreak="0">
     <w:nsid w:val="418E3610"/>
     <w:multiLevelType w:val="multilevel"/>
     <w:tmpl w:val="A8E851B4"/>
@@ -5349,7 +5222,7 @@
       </w:pPr>
     </w:lvl>
   </w:abstractNum>
-  <w:abstractNum w:abstractNumId="10" w15:restartNumberingAfterBreak="0">
+  <w:abstractNum w:abstractNumId="11" w15:restartNumberingAfterBreak="0">
     <w:nsid w:val="454B16C7"/>
     <w:multiLevelType w:val="multilevel"/>
     <w:tmpl w:val="20C45684"/>
@@ -5462,7 +5335,7 @@
       </w:pPr>
     </w:lvl>
   </w:abstractNum>
-  <w:abstractNum w:abstractNumId="11" w15:restartNumberingAfterBreak="0">
+  <w:abstractNum w:abstractNumId="12" w15:restartNumberingAfterBreak="0">
     <w:nsid w:val="4B745D75"/>
     <w:multiLevelType w:val="multilevel"/>
     <w:tmpl w:val="5A586522"/>
@@ -5611,7 +5484,7 @@
       </w:rPr>
     </w:lvl>
   </w:abstractNum>
-  <w:abstractNum w:abstractNumId="12" w15:restartNumberingAfterBreak="0">
+  <w:abstractNum w:abstractNumId="13" w15:restartNumberingAfterBreak="0">
     <w:nsid w:val="4C37121E"/>
     <w:multiLevelType w:val="multilevel"/>
     <w:tmpl w:val="78BEB0D4"/>
@@ -5760,7 +5633,7 @@
       </w:rPr>
     </w:lvl>
   </w:abstractNum>
-  <w:abstractNum w:abstractNumId="13" w15:restartNumberingAfterBreak="0">
+  <w:abstractNum w:abstractNumId="14" w15:restartNumberingAfterBreak="0">
     <w:nsid w:val="59A8519D"/>
     <w:multiLevelType w:val="multilevel"/>
     <w:tmpl w:val="6DFCB992"/>
@@ -5909,7 +5782,7 @@
       </w:rPr>
     </w:lvl>
   </w:abstractNum>
-  <w:abstractNum w:abstractNumId="14" w15:restartNumberingAfterBreak="0">
+  <w:abstractNum w:abstractNumId="15" w15:restartNumberingAfterBreak="0">
     <w:nsid w:val="59D16381"/>
     <w:multiLevelType w:val="multilevel"/>
     <w:tmpl w:val="1DB4C99C"/>
@@ -6058,7 +5931,7 @@
       </w:rPr>
     </w:lvl>
   </w:abstractNum>
-  <w:abstractNum w:abstractNumId="15" w15:restartNumberingAfterBreak="0">
+  <w:abstractNum w:abstractNumId="16" w15:restartNumberingAfterBreak="0">
     <w:nsid w:val="60887E6D"/>
     <w:multiLevelType w:val="multilevel"/>
     <w:tmpl w:val="CFB84A14"/>
@@ -6207,7 +6080,7 @@
       </w:rPr>
     </w:lvl>
   </w:abstractNum>
-  <w:abstractNum w:abstractNumId="16" w15:restartNumberingAfterBreak="0">
+  <w:abstractNum w:abstractNumId="17" w15:restartNumberingAfterBreak="0">
     <w:nsid w:val="634465B7"/>
     <w:multiLevelType w:val="multilevel"/>
     <w:tmpl w:val="C358C1B0"/>
@@ -6356,7 +6229,7 @@
       </w:rPr>
     </w:lvl>
   </w:abstractNum>
-  <w:abstractNum w:abstractNumId="17" w15:restartNumberingAfterBreak="0">
+  <w:abstractNum w:abstractNumId="18" w15:restartNumberingAfterBreak="0">
     <w:nsid w:val="6E5208AF"/>
     <w:multiLevelType w:val="multilevel"/>
     <w:tmpl w:val="88B2798E"/>
@@ -6505,7 +6378,7 @@
       </w:rPr>
     </w:lvl>
   </w:abstractNum>
-  <w:abstractNum w:abstractNumId="18" w15:restartNumberingAfterBreak="0">
+  <w:abstractNum w:abstractNumId="19" w15:restartNumberingAfterBreak="0">
     <w:nsid w:val="73607D02"/>
     <w:multiLevelType w:val="multilevel"/>
     <w:tmpl w:val="039CCDD4"/>
@@ -6655,10 +6528,10 @@
     </w:lvl>
   </w:abstractNum>
   <w:num w:numId="1" w16cid:durableId="124659669">
-    <w:abstractNumId w:val="16"/>
+    <w:abstractNumId w:val="17"/>
   </w:num>
   <w:num w:numId="2" w16cid:durableId="689262667">
-    <w:abstractNumId w:val="15"/>
+    <w:abstractNumId w:val="16"/>
   </w:num>
   <w:num w:numId="3" w16cid:durableId="845482855">
     <w:abstractNumId w:val="1"/>
@@ -6670,16 +6543,16 @@
     <w:abstractNumId w:val="0"/>
   </w:num>
   <w:num w:numId="6" w16cid:durableId="508445231">
-    <w:abstractNumId w:val="12"/>
+    <w:abstractNumId w:val="13"/>
   </w:num>
   <w:num w:numId="7" w16cid:durableId="1262370244">
-    <w:abstractNumId w:val="13"/>
+    <w:abstractNumId w:val="14"/>
   </w:num>
   <w:num w:numId="8" w16cid:durableId="653536163">
-    <w:abstractNumId w:val="7"/>
+    <w:abstractNumId w:val="8"/>
   </w:num>
   <w:num w:numId="9" w16cid:durableId="1052773029">
-    <w:abstractNumId w:val="10"/>
+    <w:abstractNumId w:val="11"/>
   </w:num>
   <w:num w:numId="10" w16cid:durableId="195585638">
     <w:abstractNumId w:val="2"/>
@@ -6688,28 +6561,31 @@
     <w:abstractNumId w:val="3"/>
   </w:num>
   <w:num w:numId="12" w16cid:durableId="1455949942">
-    <w:abstractNumId w:val="17"/>
+    <w:abstractNumId w:val="18"/>
   </w:num>
   <w:num w:numId="13" w16cid:durableId="1717001111">
     <w:abstractNumId w:val="5"/>
   </w:num>
   <w:num w:numId="14" w16cid:durableId="1569219208">
-    <w:abstractNumId w:val="18"/>
+    <w:abstractNumId w:val="19"/>
   </w:num>
   <w:num w:numId="15" w16cid:durableId="61224291">
-    <w:abstractNumId w:val="14"/>
+    <w:abstractNumId w:val="15"/>
   </w:num>
   <w:num w:numId="16" w16cid:durableId="294524927">
-    <w:abstractNumId w:val="11"/>
+    <w:abstractNumId w:val="12"/>
   </w:num>
   <w:num w:numId="17" w16cid:durableId="2051954167">
+    <w:abstractNumId w:val="10"/>
+  </w:num>
+  <w:num w:numId="18" w16cid:durableId="1502894340">
+    <w:abstractNumId w:val="7"/>
+  </w:num>
+  <w:num w:numId="19" w16cid:durableId="540943330">
     <w:abstractNumId w:val="9"/>
   </w:num>
-  <w:num w:numId="18" w16cid:durableId="1502894340">
+  <w:num w:numId="20" w16cid:durableId="1842306136">
     <w:abstractNumId w:val="6"/>
-  </w:num>
-  <w:num w:numId="19" w16cid:durableId="540943330">
-    <w:abstractNumId w:val="8"/>
   </w:num>
 </w:numbering>
 </file>

</xml_diff>